<commit_message>
correciones del archivo de configuración
</commit_message>
<xml_diff>
--- a/reports/group/Entregable1/D01-Informe de Configuración del Entorno de Desarrollo.docx
+++ b/reports/group/Entregable1/D01-Informe de Configuración del Entorno de Desarrollo.docx
@@ -116,12 +116,12 @@
             <wp:extent cx="1112520" cy="1112520"/>
             <wp:effectExtent b="0" l="0" r="0" t="0"/>
             <wp:wrapNone/>
-            <wp:docPr descr="http://recursoshumanos.us.es/images/marca-dos-tintas_300.gif" id="1" name="image1.gif"/>
+            <wp:docPr descr="http://recursoshumanos.us.es/images/marca-dos-tintas_300.gif" id="1" name="image2.gif"/>
             <a:graphic>
               <a:graphicData uri="http://schemas.openxmlformats.org/drawingml/2006/picture">
                 <pic:pic>
                   <pic:nvPicPr>
-                    <pic:cNvPr descr="http://recursoshumanos.us.es/images/marca-dos-tintas_300.gif" id="0" name="image1.gif"/>
+                    <pic:cNvPr descr="http://recursoshumanos.us.es/images/marca-dos-tintas_300.gif" id="0" name="image2.gif"/>
                     <pic:cNvPicPr preferRelativeResize="0"/>
                   </pic:nvPicPr>
                   <pic:blipFill>
@@ -381,7 +381,7 @@
                 <w:szCs w:val="24"/>
                 <w:rtl w:val="0"/>
               </w:rPr>
-              <w:t xml:space="preserve">13/1/2024</w:t>
+              <w:t xml:space="preserve">15/2/2024</w:t>
             </w:r>
           </w:p>
         </w:tc>
@@ -416,7 +416,7 @@
                 <w:szCs w:val="24"/>
                 <w:rtl w:val="0"/>
               </w:rPr>
-              <w:t xml:space="preserve">v1r0</w:t>
+              <w:t xml:space="preserve">v3r0</w:t>
             </w:r>
           </w:p>
         </w:tc>
@@ -497,7 +497,7 @@
                 <w:szCs w:val="24"/>
                 <w:rtl w:val="0"/>
               </w:rPr>
-              <w:t xml:space="preserve">Grupo de prácticas:   G6-64</w:t>
+              <w:t xml:space="preserve">Grupo de prácticas:    C1.033</w:t>
             </w:r>
           </w:p>
         </w:tc>
@@ -631,7 +631,7 @@
                 <w:szCs w:val="24"/>
                 <w:rtl w:val="0"/>
               </w:rPr>
-              <w:t xml:space="preserve">Desarrollador, Tester</w:t>
+              <w:t xml:space="preserve">Desarrollador, Manager</w:t>
             </w:r>
             <w:r>
               <w:rPr>
@@ -653,8 +653,12 @@
             </w:pPr>
             <w:r>
               <w:rPr>
-                <w:rtl w:val="0"/>
-              </w:rPr>
+                <w:rFonts w:ascii="Arial Narrow" w:cs="Arial Narrow" w:eastAsia="Arial Narrow" w:hAnsi="Arial Narrow"/>
+                <w:sz w:val="24"/>
+                <w:szCs w:val="24"/>
+                <w:rtl w:val="0"/>
+              </w:rPr>
+              <w:t xml:space="preserve">ahydul1@gmail.com</w:t>
             </w:r>
           </w:p>
         </w:tc>
@@ -662,24 +666,27 @@
       <w:tr>
         <w:trPr>
           <w:cantSplit w:val="0"/>
-          <w:trHeight w:val="630" w:hRule="atLeast"/>
+          <w:trHeight w:val="480" w:hRule="atLeast"/>
           <w:tblHeader w:val="0"/>
         </w:trPr>
         <w:tc>
           <w:tcPr/>
           <w:p>
             <w:pPr>
-              <w:spacing w:line="240" w:lineRule="auto"/>
-              <w:rPr>
-                <w:rFonts w:ascii="Arial Narrow" w:cs="Arial Narrow" w:eastAsia="Arial Narrow" w:hAnsi="Arial Narrow"/>
-                <w:sz w:val="24"/>
-                <w:szCs w:val="24"/>
-              </w:rPr>
-            </w:pPr>
-            <w:r>
-              <w:rPr>
-                <w:rtl w:val="0"/>
-              </w:rPr>
+              <w:rPr>
+                <w:rFonts w:ascii="Arial Narrow" w:cs="Arial Narrow" w:eastAsia="Arial Narrow" w:hAnsi="Arial Narrow"/>
+                <w:sz w:val="24"/>
+                <w:szCs w:val="24"/>
+              </w:rPr>
+            </w:pPr>
+            <w:r>
+              <w:rPr>
+                <w:rFonts w:ascii="Arial Narrow" w:cs="Arial Narrow" w:eastAsia="Arial Narrow" w:hAnsi="Arial Narrow"/>
+                <w:sz w:val="24"/>
+                <w:szCs w:val="24"/>
+                <w:rtl w:val="0"/>
+              </w:rPr>
+              <w:t xml:space="preserve">García Lama, Gonzalo - 47267072W</w:t>
             </w:r>
           </w:p>
         </w:tc>
@@ -687,17 +694,20 @@
           <w:tcPr/>
           <w:p>
             <w:pPr>
-              <w:spacing w:line="240" w:lineRule="auto"/>
-              <w:rPr>
-                <w:rFonts w:ascii="Arial Narrow" w:cs="Arial Narrow" w:eastAsia="Arial Narrow" w:hAnsi="Arial Narrow"/>
-                <w:sz w:val="24"/>
-                <w:szCs w:val="24"/>
-              </w:rPr>
-            </w:pPr>
-            <w:r>
-              <w:rPr>
-                <w:rtl w:val="0"/>
-              </w:rPr>
+              <w:rPr>
+                <w:rFonts w:ascii="Arial Narrow" w:cs="Arial Narrow" w:eastAsia="Arial Narrow" w:hAnsi="Arial Narrow"/>
+                <w:sz w:val="24"/>
+                <w:szCs w:val="24"/>
+              </w:rPr>
+            </w:pPr>
+            <w:r>
+              <w:rPr>
+                <w:rFonts w:ascii="Arial Narrow" w:cs="Arial Narrow" w:eastAsia="Arial Narrow" w:hAnsi="Arial Narrow"/>
+                <w:sz w:val="24"/>
+                <w:szCs w:val="24"/>
+                <w:rtl w:val="0"/>
+              </w:rPr>
+              <w:t xml:space="preserve">Desarrollador, Tester</w:t>
             </w:r>
           </w:p>
         </w:tc>
@@ -714,8 +724,12 @@
             </w:pPr>
             <w:r>
               <w:rPr>
-                <w:rtl w:val="0"/>
-              </w:rPr>
+                <w:rFonts w:ascii="Arial Narrow" w:cs="Arial Narrow" w:eastAsia="Arial Narrow" w:hAnsi="Arial Narrow"/>
+                <w:sz w:val="24"/>
+                <w:szCs w:val="24"/>
+                <w:rtl w:val="0"/>
+              </w:rPr>
+              <w:t xml:space="preserve">gongarlam@alum.us.es</w:t>
             </w:r>
           </w:p>
         </w:tc>
@@ -723,23 +737,27 @@
       <w:tr>
         <w:trPr>
           <w:cantSplit w:val="0"/>
-          <w:trHeight w:val="570" w:hRule="atLeast"/>
+          <w:trHeight w:val="465" w:hRule="atLeast"/>
           <w:tblHeader w:val="0"/>
         </w:trPr>
         <w:tc>
           <w:tcPr/>
           <w:p>
             <w:pPr>
-              <w:spacing w:line="240" w:lineRule="auto"/>
-              <w:rPr>
-                <w:sz w:val="24"/>
-                <w:szCs w:val="24"/>
-              </w:rPr>
-            </w:pPr>
-            <w:r>
-              <w:rPr>
-                <w:rtl w:val="0"/>
-              </w:rPr>
+              <w:rPr>
+                <w:rFonts w:ascii="Arial Narrow" w:cs="Arial Narrow" w:eastAsia="Arial Narrow" w:hAnsi="Arial Narrow"/>
+                <w:sz w:val="24"/>
+                <w:szCs w:val="24"/>
+              </w:rPr>
+            </w:pPr>
+            <w:r>
+              <w:rPr>
+                <w:rFonts w:ascii="Arial Narrow" w:cs="Arial Narrow" w:eastAsia="Arial Narrow" w:hAnsi="Arial Narrow"/>
+                <w:sz w:val="24"/>
+                <w:szCs w:val="24"/>
+                <w:rtl w:val="0"/>
+              </w:rPr>
+              <w:t xml:space="preserve">Huecas Calderón, Tomás - 17476993Y</w:t>
             </w:r>
           </w:p>
         </w:tc>
@@ -747,12 +765,20 @@
           <w:tcPr/>
           <w:p>
             <w:pPr>
-              <w:spacing w:line="240" w:lineRule="auto"/>
-              <w:rPr>
-                <w:sz w:val="24"/>
-                <w:szCs w:val="24"/>
-              </w:rPr>
-            </w:pPr>
+              <w:rPr>
+                <w:sz w:val="24"/>
+                <w:szCs w:val="24"/>
+              </w:rPr>
+            </w:pPr>
+            <w:r>
+              <w:rPr>
+                <w:rFonts w:ascii="Arial Narrow" w:cs="Arial Narrow" w:eastAsia="Arial Narrow" w:hAnsi="Arial Narrow"/>
+                <w:sz w:val="24"/>
+                <w:szCs w:val="24"/>
+                <w:rtl w:val="0"/>
+              </w:rPr>
+              <w:t xml:space="preserve">Desarrollador</w:t>
+            </w:r>
             <w:r>
               <w:rPr>
                 <w:rtl w:val="0"/>
@@ -773,8 +799,12 @@
             </w:pPr>
             <w:r>
               <w:rPr>
-                <w:rtl w:val="0"/>
-              </w:rPr>
+                <w:rFonts w:ascii="Arial Narrow" w:cs="Arial Narrow" w:eastAsia="Arial Narrow" w:hAnsi="Arial Narrow"/>
+                <w:sz w:val="24"/>
+                <w:szCs w:val="24"/>
+                <w:rtl w:val="0"/>
+              </w:rPr>
+              <w:t xml:space="preserve">tomhuecal@alum.us.es</w:t>
             </w:r>
           </w:p>
         </w:tc>
@@ -782,28 +812,31 @@
       <w:tr>
         <w:trPr>
           <w:cantSplit w:val="0"/>
-          <w:trHeight w:val="685.78125" w:hRule="atLeast"/>
+          <w:trHeight w:val="540" w:hRule="atLeast"/>
           <w:tblHeader w:val="0"/>
         </w:trPr>
         <w:tc>
           <w:tcPr/>
           <w:p>
             <w:pPr>
-              <w:spacing w:line="240" w:lineRule="auto"/>
-              <w:rPr>
-                <w:rFonts w:ascii="Arial Narrow" w:cs="Arial Narrow" w:eastAsia="Arial Narrow" w:hAnsi="Arial Narrow"/>
-                <w:sz w:val="24"/>
-                <w:szCs w:val="24"/>
-              </w:rPr>
-            </w:pPr>
-            <w:r>
-              <w:rPr>
-                <w:rFonts w:ascii="Arial Narrow" w:cs="Arial Narrow" w:eastAsia="Arial Narrow" w:hAnsi="Arial Narrow"/>
-                <w:sz w:val="24"/>
-                <w:szCs w:val="24"/>
-                <w:rtl w:val="0"/>
-              </w:rPr>
-              <w:t xml:space="preserve">García Lama, Gonzalo - 47267072W</w:t>
+              <w:rPr>
+                <w:sz w:val="24"/>
+                <w:szCs w:val="24"/>
+              </w:rPr>
+            </w:pPr>
+            <w:r>
+              <w:rPr>
+                <w:rFonts w:ascii="Arial Narrow" w:cs="Arial Narrow" w:eastAsia="Arial Narrow" w:hAnsi="Arial Narrow"/>
+                <w:sz w:val="24"/>
+                <w:szCs w:val="24"/>
+                <w:rtl w:val="0"/>
+              </w:rPr>
+              <w:t xml:space="preserve">Fernández Pérez, Pablo - 54370557Y</w:t>
+            </w:r>
+            <w:r>
+              <w:rPr>
+                <w:rtl w:val="0"/>
+              </w:rPr>
             </w:r>
           </w:p>
         </w:tc>
@@ -811,21 +844,20 @@
           <w:tcPr/>
           <w:p>
             <w:pPr>
-              <w:spacing w:line="240" w:lineRule="auto"/>
-              <w:rPr>
-                <w:rFonts w:ascii="Arial Narrow" w:cs="Arial Narrow" w:eastAsia="Arial Narrow" w:hAnsi="Arial Narrow"/>
-                <w:sz w:val="24"/>
-                <w:szCs w:val="24"/>
-              </w:rPr>
-            </w:pPr>
-            <w:r>
-              <w:rPr>
-                <w:rFonts w:ascii="Arial Narrow" w:cs="Arial Narrow" w:eastAsia="Arial Narrow" w:hAnsi="Arial Narrow"/>
-                <w:sz w:val="24"/>
-                <w:szCs w:val="24"/>
-                <w:rtl w:val="0"/>
-              </w:rPr>
-              <w:t xml:space="preserve">Desarrollador, Tester</w:t>
+              <w:rPr>
+                <w:rFonts w:ascii="Arial Narrow" w:cs="Arial Narrow" w:eastAsia="Arial Narrow" w:hAnsi="Arial Narrow"/>
+                <w:sz w:val="24"/>
+                <w:szCs w:val="24"/>
+              </w:rPr>
+            </w:pPr>
+            <w:r>
+              <w:rPr>
+                <w:rFonts w:ascii="Arial Narrow" w:cs="Arial Narrow" w:eastAsia="Arial Narrow" w:hAnsi="Arial Narrow"/>
+                <w:sz w:val="24"/>
+                <w:szCs w:val="24"/>
+                <w:rtl w:val="0"/>
+              </w:rPr>
+              <w:t xml:space="preserve">Desarrollador</w:t>
             </w:r>
           </w:p>
         </w:tc>
@@ -842,8 +874,12 @@
             </w:pPr>
             <w:r>
               <w:rPr>
-                <w:rtl w:val="0"/>
-              </w:rPr>
+                <w:rFonts w:ascii="Arial Narrow" w:cs="Arial Narrow" w:eastAsia="Arial Narrow" w:hAnsi="Arial Narrow"/>
+                <w:sz w:val="24"/>
+                <w:szCs w:val="24"/>
+                <w:rtl w:val="0"/>
+              </w:rPr>
+              <w:t xml:space="preserve">pablofp.33@gmail.com</w:t>
             </w:r>
           </w:p>
         </w:tc>
@@ -851,7 +887,7 @@
       <w:tr>
         <w:trPr>
           <w:cantSplit w:val="0"/>
-          <w:trHeight w:val="630" w:hRule="atLeast"/>
+          <w:trHeight w:val="450" w:hRule="atLeast"/>
           <w:tblHeader w:val="0"/>
         </w:trPr>
         <w:tc>
@@ -871,7 +907,7 @@
                 <w:szCs w:val="24"/>
                 <w:rtl w:val="0"/>
               </w:rPr>
-              <w:t xml:space="preserve">Youssafi Benichikh, Karim - 28823709v</w:t>
+              <w:t xml:space="preserve">Youssafi Benichikh, Karim -28823709V</w:t>
             </w:r>
             <w:r>
               <w:rPr>
@@ -893,8 +929,31 @@
             </w:pPr>
             <w:r>
               <w:rPr>
-                <w:rtl w:val="0"/>
-              </w:rPr>
+                <w:rFonts w:ascii="Arial Narrow" w:cs="Arial Narrow" w:eastAsia="Arial Narrow" w:hAnsi="Arial Narrow"/>
+                <w:sz w:val="24"/>
+                <w:szCs w:val="24"/>
+                <w:rtl w:val="0"/>
+              </w:rPr>
+              <w:t xml:space="preserve">Desarrollador, </w:t>
+            </w:r>
+          </w:p>
+          <w:p>
+            <w:pPr>
+              <w:spacing w:line="240" w:lineRule="auto"/>
+              <w:rPr>
+                <w:rFonts w:ascii="Arial Narrow" w:cs="Arial Narrow" w:eastAsia="Arial Narrow" w:hAnsi="Arial Narrow"/>
+                <w:sz w:val="24"/>
+                <w:szCs w:val="24"/>
+              </w:rPr>
+            </w:pPr>
+            <w:r>
+              <w:rPr>
+                <w:rFonts w:ascii="Arial Narrow" w:cs="Arial Narrow" w:eastAsia="Arial Narrow" w:hAnsi="Arial Narrow"/>
+                <w:sz w:val="24"/>
+                <w:szCs w:val="24"/>
+                <w:rtl w:val="0"/>
+              </w:rPr>
+              <w:t xml:space="preserve">Operador</w:t>
             </w:r>
           </w:p>
         </w:tc>
@@ -911,8 +970,12 @@
             </w:pPr>
             <w:r>
               <w:rPr>
-                <w:rtl w:val="0"/>
-              </w:rPr>
+                <w:rFonts w:ascii="Arial Narrow" w:cs="Arial Narrow" w:eastAsia="Arial Narrow" w:hAnsi="Arial Narrow"/>
+                <w:sz w:val="24"/>
+                <w:szCs w:val="24"/>
+                <w:rtl w:val="0"/>
+              </w:rPr>
+              <w:t xml:space="preserve">karyouben@alum.us.es</w:t>
             </w:r>
           </w:p>
         </w:tc>
@@ -930,15 +993,6 @@
       <w:bookmarkEnd w:id="0"/>
       <w:r>
         <w:rPr>
-          <w:rFonts w:ascii="Calibri" w:cs="Calibri" w:eastAsia="Calibri" w:hAnsi="Calibri"/>
-          <w:sz w:val="26"/>
-          <w:szCs w:val="26"/>
-          <w:rtl w:val="0"/>
-        </w:rPr>
-        <w:t xml:space="preserve">Repositorio: https://github.com/Ahydul/Acme-SF-D01</w:t>
-      </w:r>
-      <w:r>
-        <w:rPr>
           <w:rtl w:val="0"/>
         </w:rPr>
       </w:r>
@@ -948,13 +1002,57 @@
         <w:pStyle w:val="Heading2"/>
         <w:spacing w:after="0" w:before="40" w:line="240" w:lineRule="auto"/>
         <w:rPr>
-          <w:rFonts w:ascii="Arial Narrow" w:cs="Arial Narrow" w:eastAsia="Arial Narrow" w:hAnsi="Arial Narrow"/>
-        </w:rPr>
-      </w:pPr>
-      <w:bookmarkStart w:colFirst="0" w:colLast="0" w:name="_dtiujmnxjbtb" w:id="1"/>
+          <w:rFonts w:ascii="Calibri" w:cs="Calibri" w:eastAsia="Calibri" w:hAnsi="Calibri"/>
+          <w:sz w:val="24"/>
+          <w:szCs w:val="24"/>
+        </w:rPr>
+      </w:pPr>
+      <w:bookmarkStart w:colFirst="0" w:colLast="0" w:name="_s6d8ojes7qnw" w:id="1"/>
       <w:bookmarkEnd w:id="1"/>
       <w:r>
         <w:rPr>
+          <w:rFonts w:ascii="Calibri" w:cs="Calibri" w:eastAsia="Calibri" w:hAnsi="Calibri"/>
+          <w:b w:val="1"/>
+          <w:sz w:val="24"/>
+          <w:szCs w:val="24"/>
+          <w:rtl w:val="0"/>
+        </w:rPr>
+        <w:t xml:space="preserve">Repositorio:</w:t>
+      </w:r>
+      <w:r>
+        <w:rPr>
+          <w:rFonts w:ascii="Calibri" w:cs="Calibri" w:eastAsia="Calibri" w:hAnsi="Calibri"/>
+          <w:sz w:val="24"/>
+          <w:szCs w:val="24"/>
+          <w:rtl w:val="0"/>
+        </w:rPr>
+        <w:t xml:space="preserve"> </w:t>
+      </w:r>
+      <w:hyperlink r:id="rId7">
+        <w:r>
+          <w:rPr>
+            <w:rFonts w:ascii="Calibri" w:cs="Calibri" w:eastAsia="Calibri" w:hAnsi="Calibri"/>
+            <w:color w:val="1155cc"/>
+            <w:sz w:val="24"/>
+            <w:szCs w:val="24"/>
+            <w:u w:val="single"/>
+            <w:rtl w:val="0"/>
+          </w:rPr>
+          <w:t xml:space="preserve">https://github.com/Ahydul/Acme-SF-D01</w:t>
+        </w:r>
+      </w:hyperlink>
+      <w:r>
+        <w:rPr>
+          <w:rtl w:val="0"/>
+        </w:rPr>
+      </w:r>
+    </w:p>
+    <w:p>
+      <w:pPr>
+        <w:rPr/>
+      </w:pPr>
+      <w:r>
+        <w:rPr>
           <w:rtl w:val="0"/>
         </w:rPr>
       </w:r>
@@ -962,6 +1060,775 @@
     <w:p>
       <w:pPr>
         <w:spacing w:after="160" w:line="360" w:lineRule="auto"/>
+        <w:rPr/>
+        <w:sectPr>
+          <w:headerReference r:id="rId8" w:type="default"/>
+          <w:pgSz w:h="16834" w:w="11909" w:orient="portrait"/>
+          <w:pgMar w:bottom="1440" w:top="1440" w:left="1440" w:right="1440" w:header="720" w:footer="720"/>
+          <w:pgNumType w:start="1"/>
+        </w:sectPr>
+      </w:pPr>
+      <w:r>
+        <w:rPr>
+          <w:rtl w:val="0"/>
+        </w:rPr>
+      </w:r>
+    </w:p>
+    <w:p>
+      <w:pPr>
+        <w:spacing w:after="160" w:line="360" w:lineRule="auto"/>
+        <w:rPr>
+          <w:b w:val="1"/>
+          <w:sz w:val="24"/>
+          <w:szCs w:val="24"/>
+        </w:rPr>
+      </w:pPr>
+      <w:r>
+        <w:rPr>
+          <w:b w:val="1"/>
+          <w:sz w:val="24"/>
+          <w:szCs w:val="24"/>
+          <w:rtl w:val="0"/>
+        </w:rPr>
+        <w:t xml:space="preserve">Índice de contenido</w:t>
+      </w:r>
+    </w:p>
+    <w:sdt>
+      <w:sdtPr>
+        <w:docPartObj>
+          <w:docPartGallery w:val="Table of Contents"/>
+          <w:docPartUnique w:val="1"/>
+        </w:docPartObj>
+      </w:sdtPr>
+      <w:sdtContent>
+        <w:p>
+          <w:pPr>
+            <w:widowControl w:val="0"/>
+            <w:tabs>
+              <w:tab w:val="right" w:leader="none" w:pos="12000"/>
+            </w:tabs>
+            <w:spacing w:before="60" w:line="240" w:lineRule="auto"/>
+            <w:rPr>
+              <w:rFonts w:ascii="Arial" w:cs="Arial" w:eastAsia="Arial" w:hAnsi="Arial"/>
+              <w:b w:val="1"/>
+              <w:i w:val="0"/>
+              <w:smallCaps w:val="0"/>
+              <w:strike w:val="0"/>
+              <w:color w:val="000000"/>
+              <w:sz w:val="22"/>
+              <w:szCs w:val="22"/>
+              <w:u w:val="none"/>
+              <w:shd w:fill="auto" w:val="clear"/>
+              <w:vertAlign w:val="baseline"/>
+            </w:rPr>
+          </w:pPr>
+          <w:r>
+            <w:fldChar w:fldCharType="begin"/>
+            <w:instrText xml:space="preserve"> TOC \h \u \z \t "Heading 1,1,Heading 2,2,Heading 3,3,"</w:instrText>
+            <w:fldChar w:fldCharType="separate"/>
+          </w:r>
+          <w:hyperlink w:anchor="_d5mdjbdbxjy1">
+            <w:r>
+              <w:rPr>
+                <w:rFonts w:ascii="Arial" w:cs="Arial" w:eastAsia="Arial" w:hAnsi="Arial"/>
+                <w:b w:val="1"/>
+                <w:i w:val="0"/>
+                <w:smallCaps w:val="0"/>
+                <w:strike w:val="0"/>
+                <w:color w:val="000000"/>
+                <w:sz w:val="22"/>
+                <w:szCs w:val="22"/>
+                <w:u w:val="none"/>
+                <w:shd w:fill="auto" w:val="clear"/>
+                <w:vertAlign w:val="baseline"/>
+                <w:rtl w:val="0"/>
+              </w:rPr>
+              <w:t xml:space="preserve">1. Resumen ejecutivo</w:t>
+              <w:tab/>
+              <w:t xml:space="preserve">2</w:t>
+            </w:r>
+          </w:hyperlink>
+          <w:r>
+            <w:rPr>
+              <w:rtl w:val="0"/>
+            </w:rPr>
+          </w:r>
+        </w:p>
+        <w:p>
+          <w:pPr>
+            <w:widowControl w:val="0"/>
+            <w:tabs>
+              <w:tab w:val="right" w:leader="none" w:pos="12000"/>
+            </w:tabs>
+            <w:spacing w:before="60" w:line="240" w:lineRule="auto"/>
+            <w:rPr>
+              <w:rFonts w:ascii="Arial" w:cs="Arial" w:eastAsia="Arial" w:hAnsi="Arial"/>
+              <w:b w:val="1"/>
+              <w:i w:val="0"/>
+              <w:smallCaps w:val="0"/>
+              <w:strike w:val="0"/>
+              <w:color w:val="000000"/>
+              <w:sz w:val="22"/>
+              <w:szCs w:val="22"/>
+              <w:u w:val="none"/>
+              <w:shd w:fill="auto" w:val="clear"/>
+              <w:vertAlign w:val="baseline"/>
+            </w:rPr>
+          </w:pPr>
+          <w:hyperlink w:anchor="_5xgipm8i6a0v">
+            <w:r>
+              <w:rPr>
+                <w:rFonts w:ascii="Arial" w:cs="Arial" w:eastAsia="Arial" w:hAnsi="Arial"/>
+                <w:b w:val="1"/>
+                <w:i w:val="0"/>
+                <w:smallCaps w:val="0"/>
+                <w:strike w:val="0"/>
+                <w:color w:val="000000"/>
+                <w:sz w:val="22"/>
+                <w:szCs w:val="22"/>
+                <w:u w:val="none"/>
+                <w:shd w:fill="auto" w:val="clear"/>
+                <w:vertAlign w:val="baseline"/>
+                <w:rtl w:val="0"/>
+              </w:rPr>
+              <w:t xml:space="preserve">2. Tabla de versión</w:t>
+              <w:tab/>
+              <w:t xml:space="preserve">2</w:t>
+            </w:r>
+          </w:hyperlink>
+          <w:r>
+            <w:rPr>
+              <w:rtl w:val="0"/>
+            </w:rPr>
+          </w:r>
+        </w:p>
+        <w:p>
+          <w:pPr>
+            <w:widowControl w:val="0"/>
+            <w:tabs>
+              <w:tab w:val="right" w:leader="none" w:pos="12000"/>
+            </w:tabs>
+            <w:spacing w:before="60" w:line="240" w:lineRule="auto"/>
+            <w:rPr>
+              <w:rFonts w:ascii="Arial" w:cs="Arial" w:eastAsia="Arial" w:hAnsi="Arial"/>
+              <w:b w:val="1"/>
+              <w:i w:val="0"/>
+              <w:smallCaps w:val="0"/>
+              <w:strike w:val="0"/>
+              <w:color w:val="000000"/>
+              <w:sz w:val="22"/>
+              <w:szCs w:val="22"/>
+              <w:u w:val="none"/>
+              <w:shd w:fill="auto" w:val="clear"/>
+              <w:vertAlign w:val="baseline"/>
+            </w:rPr>
+          </w:pPr>
+          <w:hyperlink w:anchor="_dghwxxs0hw5m">
+            <w:r>
+              <w:rPr>
+                <w:rFonts w:ascii="Arial" w:cs="Arial" w:eastAsia="Arial" w:hAnsi="Arial"/>
+                <w:b w:val="1"/>
+                <w:i w:val="0"/>
+                <w:smallCaps w:val="0"/>
+                <w:strike w:val="0"/>
+                <w:color w:val="000000"/>
+                <w:sz w:val="22"/>
+                <w:szCs w:val="22"/>
+                <w:u w:val="none"/>
+                <w:shd w:fill="auto" w:val="clear"/>
+                <w:vertAlign w:val="baseline"/>
+                <w:rtl w:val="0"/>
+              </w:rPr>
+              <w:t xml:space="preserve">3. Introducción</w:t>
+              <w:tab/>
+              <w:t xml:space="preserve">2</w:t>
+            </w:r>
+          </w:hyperlink>
+          <w:r>
+            <w:rPr>
+              <w:rtl w:val="0"/>
+            </w:rPr>
+          </w:r>
+        </w:p>
+        <w:p>
+          <w:pPr>
+            <w:widowControl w:val="0"/>
+            <w:tabs>
+              <w:tab w:val="right" w:leader="none" w:pos="12000"/>
+            </w:tabs>
+            <w:spacing w:before="60" w:line="240" w:lineRule="auto"/>
+            <w:rPr>
+              <w:rFonts w:ascii="Arial" w:cs="Arial" w:eastAsia="Arial" w:hAnsi="Arial"/>
+              <w:b w:val="1"/>
+              <w:i w:val="0"/>
+              <w:smallCaps w:val="0"/>
+              <w:strike w:val="0"/>
+              <w:color w:val="000000"/>
+              <w:sz w:val="22"/>
+              <w:szCs w:val="22"/>
+              <w:u w:val="none"/>
+              <w:shd w:fill="auto" w:val="clear"/>
+              <w:vertAlign w:val="baseline"/>
+            </w:rPr>
+          </w:pPr>
+          <w:hyperlink w:anchor="_45jzfp9onkwb">
+            <w:r>
+              <w:rPr>
+                <w:rFonts w:ascii="Arial" w:cs="Arial" w:eastAsia="Arial" w:hAnsi="Arial"/>
+                <w:b w:val="1"/>
+                <w:i w:val="0"/>
+                <w:smallCaps w:val="0"/>
+                <w:strike w:val="0"/>
+                <w:color w:val="000000"/>
+                <w:sz w:val="22"/>
+                <w:szCs w:val="22"/>
+                <w:u w:val="none"/>
+                <w:shd w:fill="auto" w:val="clear"/>
+                <w:vertAlign w:val="baseline"/>
+                <w:rtl w:val="0"/>
+              </w:rPr>
+              <w:t xml:space="preserve">4. Contenido</w:t>
+              <w:tab/>
+              <w:t xml:space="preserve">3</w:t>
+            </w:r>
+          </w:hyperlink>
+          <w:r>
+            <w:rPr>
+              <w:rtl w:val="0"/>
+            </w:rPr>
+          </w:r>
+        </w:p>
+        <w:p>
+          <w:pPr>
+            <w:widowControl w:val="0"/>
+            <w:tabs>
+              <w:tab w:val="right" w:leader="none" w:pos="12000"/>
+            </w:tabs>
+            <w:spacing w:before="60" w:line="240" w:lineRule="auto"/>
+            <w:ind w:left="360" w:firstLine="0"/>
+            <w:rPr>
+              <w:rFonts w:ascii="Arial" w:cs="Arial" w:eastAsia="Arial" w:hAnsi="Arial"/>
+              <w:b w:val="0"/>
+              <w:i w:val="0"/>
+              <w:smallCaps w:val="0"/>
+              <w:strike w:val="0"/>
+              <w:color w:val="000000"/>
+              <w:sz w:val="22"/>
+              <w:szCs w:val="22"/>
+              <w:u w:val="none"/>
+              <w:shd w:fill="auto" w:val="clear"/>
+              <w:vertAlign w:val="baseline"/>
+            </w:rPr>
+          </w:pPr>
+          <w:hyperlink w:anchor="_zdg65s8t4yob">
+            <w:r>
+              <w:rPr>
+                <w:rFonts w:ascii="Arial" w:cs="Arial" w:eastAsia="Arial" w:hAnsi="Arial"/>
+                <w:b w:val="0"/>
+                <w:i w:val="0"/>
+                <w:smallCaps w:val="0"/>
+                <w:strike w:val="0"/>
+                <w:color w:val="000000"/>
+                <w:sz w:val="22"/>
+                <w:szCs w:val="22"/>
+                <w:u w:val="none"/>
+                <w:shd w:fill="auto" w:val="clear"/>
+                <w:vertAlign w:val="baseline"/>
+                <w:rtl w:val="0"/>
+              </w:rPr>
+              <w:t xml:space="preserve">4.1. Configuración del repositorio</w:t>
+              <w:tab/>
+              <w:t xml:space="preserve">3</w:t>
+            </w:r>
+          </w:hyperlink>
+          <w:r>
+            <w:rPr>
+              <w:rtl w:val="0"/>
+            </w:rPr>
+          </w:r>
+        </w:p>
+        <w:p>
+          <w:pPr>
+            <w:widowControl w:val="0"/>
+            <w:tabs>
+              <w:tab w:val="right" w:leader="none" w:pos="12000"/>
+            </w:tabs>
+            <w:spacing w:before="60" w:line="240" w:lineRule="auto"/>
+            <w:ind w:left="360" w:firstLine="0"/>
+            <w:rPr>
+              <w:rFonts w:ascii="Arial" w:cs="Arial" w:eastAsia="Arial" w:hAnsi="Arial"/>
+              <w:b w:val="0"/>
+              <w:i w:val="0"/>
+              <w:smallCaps w:val="0"/>
+              <w:strike w:val="0"/>
+              <w:color w:val="000000"/>
+              <w:sz w:val="22"/>
+              <w:szCs w:val="22"/>
+              <w:u w:val="none"/>
+              <w:shd w:fill="auto" w:val="clear"/>
+              <w:vertAlign w:val="baseline"/>
+            </w:rPr>
+          </w:pPr>
+          <w:hyperlink w:anchor="_vc02ohw2mcdt">
+            <w:r>
+              <w:rPr>
+                <w:rFonts w:ascii="Arial" w:cs="Arial" w:eastAsia="Arial" w:hAnsi="Arial"/>
+                <w:b w:val="0"/>
+                <w:i w:val="0"/>
+                <w:smallCaps w:val="0"/>
+                <w:strike w:val="0"/>
+                <w:color w:val="000000"/>
+                <w:sz w:val="22"/>
+                <w:szCs w:val="22"/>
+                <w:u w:val="none"/>
+                <w:shd w:fill="auto" w:val="clear"/>
+                <w:vertAlign w:val="baseline"/>
+                <w:rtl w:val="0"/>
+              </w:rPr>
+              <w:t xml:space="preserve">4.2. Configuración del tablero de tareas</w:t>
+              <w:tab/>
+              <w:t xml:space="preserve">3</w:t>
+            </w:r>
+          </w:hyperlink>
+          <w:r>
+            <w:rPr>
+              <w:rtl w:val="0"/>
+            </w:rPr>
+          </w:r>
+        </w:p>
+        <w:p>
+          <w:pPr>
+            <w:widowControl w:val="0"/>
+            <w:tabs>
+              <w:tab w:val="right" w:leader="none" w:pos="12000"/>
+            </w:tabs>
+            <w:spacing w:before="60" w:line="240" w:lineRule="auto"/>
+            <w:ind w:left="360" w:firstLine="0"/>
+            <w:rPr>
+              <w:rFonts w:ascii="Arial" w:cs="Arial" w:eastAsia="Arial" w:hAnsi="Arial"/>
+              <w:b w:val="0"/>
+              <w:i w:val="0"/>
+              <w:smallCaps w:val="0"/>
+              <w:strike w:val="0"/>
+              <w:color w:val="000000"/>
+              <w:sz w:val="22"/>
+              <w:szCs w:val="22"/>
+              <w:u w:val="none"/>
+              <w:shd w:fill="auto" w:val="clear"/>
+              <w:vertAlign w:val="baseline"/>
+            </w:rPr>
+          </w:pPr>
+          <w:hyperlink w:anchor="_8mkhc21lqc3m">
+            <w:r>
+              <w:rPr>
+                <w:rFonts w:ascii="Arial" w:cs="Arial" w:eastAsia="Arial" w:hAnsi="Arial"/>
+                <w:b w:val="0"/>
+                <w:i w:val="0"/>
+                <w:smallCaps w:val="0"/>
+                <w:strike w:val="0"/>
+                <w:color w:val="000000"/>
+                <w:sz w:val="22"/>
+                <w:szCs w:val="22"/>
+                <w:u w:val="none"/>
+                <w:shd w:fill="auto" w:val="clear"/>
+                <w:vertAlign w:val="baseline"/>
+                <w:rtl w:val="0"/>
+              </w:rPr>
+              <w:t xml:space="preserve">4.3. Configuración del entorno de trabajo local</w:t>
+              <w:tab/>
+              <w:t xml:space="preserve">4</w:t>
+            </w:r>
+          </w:hyperlink>
+          <w:r>
+            <w:rPr>
+              <w:rtl w:val="0"/>
+            </w:rPr>
+          </w:r>
+        </w:p>
+        <w:p>
+          <w:pPr>
+            <w:widowControl w:val="0"/>
+            <w:tabs>
+              <w:tab w:val="right" w:leader="none" w:pos="12000"/>
+            </w:tabs>
+            <w:spacing w:before="60" w:line="240" w:lineRule="auto"/>
+            <w:rPr>
+              <w:rFonts w:ascii="Arial" w:cs="Arial" w:eastAsia="Arial" w:hAnsi="Arial"/>
+              <w:b w:val="1"/>
+              <w:i w:val="0"/>
+              <w:smallCaps w:val="0"/>
+              <w:strike w:val="0"/>
+              <w:color w:val="000000"/>
+              <w:sz w:val="22"/>
+              <w:szCs w:val="22"/>
+              <w:u w:val="none"/>
+              <w:shd w:fill="auto" w:val="clear"/>
+              <w:vertAlign w:val="baseline"/>
+            </w:rPr>
+          </w:pPr>
+          <w:hyperlink w:anchor="_7188hylxrer9">
+            <w:r>
+              <w:rPr>
+                <w:rFonts w:ascii="Arial" w:cs="Arial" w:eastAsia="Arial" w:hAnsi="Arial"/>
+                <w:b w:val="1"/>
+                <w:i w:val="0"/>
+                <w:smallCaps w:val="0"/>
+                <w:strike w:val="0"/>
+                <w:color w:val="000000"/>
+                <w:sz w:val="22"/>
+                <w:szCs w:val="22"/>
+                <w:u w:val="none"/>
+                <w:shd w:fill="auto" w:val="clear"/>
+                <w:vertAlign w:val="baseline"/>
+                <w:rtl w:val="0"/>
+              </w:rPr>
+              <w:t xml:space="preserve">5. Conclusiones</w:t>
+              <w:tab/>
+              <w:t xml:space="preserve">5</w:t>
+            </w:r>
+          </w:hyperlink>
+          <w:r>
+            <w:rPr>
+              <w:rtl w:val="0"/>
+            </w:rPr>
+          </w:r>
+        </w:p>
+        <w:p>
+          <w:pPr>
+            <w:widowControl w:val="0"/>
+            <w:tabs>
+              <w:tab w:val="right" w:leader="none" w:pos="12000"/>
+            </w:tabs>
+            <w:spacing w:before="60" w:line="240" w:lineRule="auto"/>
+            <w:rPr>
+              <w:rFonts w:ascii="Arial" w:cs="Arial" w:eastAsia="Arial" w:hAnsi="Arial"/>
+              <w:b w:val="1"/>
+              <w:i w:val="0"/>
+              <w:smallCaps w:val="0"/>
+              <w:strike w:val="0"/>
+              <w:color w:val="000000"/>
+              <w:sz w:val="22"/>
+              <w:szCs w:val="22"/>
+              <w:u w:val="none"/>
+              <w:shd w:fill="auto" w:val="clear"/>
+              <w:vertAlign w:val="baseline"/>
+            </w:rPr>
+          </w:pPr>
+          <w:hyperlink w:anchor="_hncpcg9843iz">
+            <w:r>
+              <w:rPr>
+                <w:rFonts w:ascii="Arial" w:cs="Arial" w:eastAsia="Arial" w:hAnsi="Arial"/>
+                <w:b w:val="1"/>
+                <w:i w:val="0"/>
+                <w:smallCaps w:val="0"/>
+                <w:strike w:val="0"/>
+                <w:color w:val="000000"/>
+                <w:sz w:val="22"/>
+                <w:szCs w:val="22"/>
+                <w:u w:val="none"/>
+                <w:shd w:fill="auto" w:val="clear"/>
+                <w:vertAlign w:val="baseline"/>
+                <w:rtl w:val="0"/>
+              </w:rPr>
+              <w:t xml:space="preserve">6. Bibliografía</w:t>
+              <w:tab/>
+              <w:t xml:space="preserve">5</w:t>
+            </w:r>
+          </w:hyperlink>
+          <w:r>
+            <w:rPr>
+              <w:rtl w:val="0"/>
+            </w:rPr>
+          </w:r>
+          <w:r>
+            <w:fldChar w:fldCharType="end"/>
+          </w:r>
+        </w:p>
+      </w:sdtContent>
+    </w:sdt>
+    <w:p>
+      <w:pPr>
+        <w:spacing w:after="160" w:line="360" w:lineRule="auto"/>
+        <w:rPr/>
+      </w:pPr>
+      <w:r>
+        <w:rPr>
+          <w:rtl w:val="0"/>
+        </w:rPr>
+      </w:r>
+    </w:p>
+    <w:p>
+      <w:pPr>
+        <w:widowControl w:val="0"/>
+        <w:tabs>
+          <w:tab w:val="right" w:leader="none" w:pos="12000"/>
+        </w:tabs>
+        <w:spacing w:before="60" w:line="240" w:lineRule="auto"/>
+        <w:rPr>
+          <w:sz w:val="66"/>
+          <w:szCs w:val="66"/>
+        </w:rPr>
+      </w:pPr>
+      <w:r>
+        <w:rPr>
+          <w:rtl w:val="0"/>
+        </w:rPr>
+      </w:r>
+    </w:p>
+    <w:p>
+      <w:pPr>
+        <w:spacing w:after="160" w:line="360" w:lineRule="auto"/>
+        <w:ind w:firstLine="284"/>
+        <w:rPr/>
+      </w:pPr>
+      <w:r>
+        <w:rPr>
+          <w:rtl w:val="0"/>
+        </w:rPr>
+      </w:r>
+    </w:p>
+    <w:p>
+      <w:pPr>
+        <w:spacing w:after="160" w:line="360" w:lineRule="auto"/>
+        <w:ind w:firstLine="284"/>
+        <w:rPr/>
+      </w:pPr>
+      <w:r>
+        <w:rPr>
+          <w:rtl w:val="0"/>
+        </w:rPr>
+      </w:r>
+    </w:p>
+    <w:p>
+      <w:pPr>
+        <w:spacing w:after="160" w:line="360" w:lineRule="auto"/>
+        <w:ind w:firstLine="284"/>
+        <w:rPr/>
+      </w:pPr>
+      <w:r>
+        <w:rPr>
+          <w:rtl w:val="0"/>
+        </w:rPr>
+      </w:r>
+    </w:p>
+    <w:p>
+      <w:pPr>
+        <w:spacing w:after="160" w:line="360" w:lineRule="auto"/>
+        <w:rPr>
+          <w:b w:val="1"/>
+          <w:sz w:val="24"/>
+          <w:szCs w:val="24"/>
+        </w:rPr>
+      </w:pPr>
+      <w:r>
+        <w:rPr>
+          <w:rtl w:val="0"/>
+        </w:rPr>
+      </w:r>
+    </w:p>
+    <w:p>
+      <w:pPr>
+        <w:spacing w:after="160" w:line="360" w:lineRule="auto"/>
+        <w:rPr>
+          <w:sz w:val="24"/>
+          <w:szCs w:val="24"/>
+        </w:rPr>
+      </w:pPr>
+      <w:r>
+        <w:rPr>
+          <w:rtl w:val="0"/>
+        </w:rPr>
+      </w:r>
+    </w:p>
+    <w:p>
+      <w:pPr>
+        <w:spacing w:after="160" w:line="360" w:lineRule="auto"/>
+        <w:rPr>
+          <w:sz w:val="24"/>
+          <w:szCs w:val="24"/>
+        </w:rPr>
+      </w:pPr>
+      <w:r>
+        <w:rPr>
+          <w:rtl w:val="0"/>
+        </w:rPr>
+      </w:r>
+    </w:p>
+    <w:p>
+      <w:pPr>
+        <w:spacing w:after="160" w:line="360" w:lineRule="auto"/>
+        <w:rPr>
+          <w:sz w:val="24"/>
+          <w:szCs w:val="24"/>
+        </w:rPr>
+      </w:pPr>
+      <w:r>
+        <w:rPr>
+          <w:rtl w:val="0"/>
+        </w:rPr>
+      </w:r>
+    </w:p>
+    <w:p>
+      <w:pPr>
+        <w:rPr/>
+      </w:pPr>
+      <w:r>
+        <w:rPr>
+          <w:rtl w:val="0"/>
+        </w:rPr>
+      </w:r>
+    </w:p>
+    <w:p>
+      <w:pPr>
+        <w:rPr/>
+      </w:pPr>
+      <w:r>
+        <w:rPr>
+          <w:rtl w:val="0"/>
+        </w:rPr>
+      </w:r>
+    </w:p>
+    <w:p>
+      <w:pPr>
+        <w:rPr/>
+      </w:pPr>
+      <w:r>
+        <w:rPr>
+          <w:rtl w:val="0"/>
+        </w:rPr>
+      </w:r>
+    </w:p>
+    <w:p>
+      <w:pPr>
+        <w:rPr/>
+      </w:pPr>
+      <w:r>
+        <w:rPr>
+          <w:rtl w:val="0"/>
+        </w:rPr>
+      </w:r>
+    </w:p>
+    <w:p>
+      <w:pPr>
+        <w:rPr/>
+      </w:pPr>
+      <w:r>
+        <w:rPr>
+          <w:rtl w:val="0"/>
+        </w:rPr>
+      </w:r>
+    </w:p>
+    <w:p>
+      <w:pPr>
+        <w:rPr/>
+      </w:pPr>
+      <w:r>
+        <w:rPr>
+          <w:rtl w:val="0"/>
+        </w:rPr>
+      </w:r>
+    </w:p>
+    <w:p>
+      <w:pPr>
+        <w:rPr/>
+      </w:pPr>
+      <w:r>
+        <w:rPr>
+          <w:rtl w:val="0"/>
+        </w:rPr>
+      </w:r>
+    </w:p>
+    <w:p>
+      <w:pPr>
+        <w:rPr/>
+      </w:pPr>
+      <w:r>
+        <w:rPr>
+          <w:rtl w:val="0"/>
+        </w:rPr>
+      </w:r>
+    </w:p>
+    <w:p>
+      <w:pPr>
+        <w:rPr/>
+      </w:pPr>
+      <w:r>
+        <w:rPr>
+          <w:rtl w:val="0"/>
+        </w:rPr>
+      </w:r>
+    </w:p>
+    <w:p>
+      <w:pPr>
+        <w:rPr/>
+      </w:pPr>
+      <w:r>
+        <w:rPr>
+          <w:rtl w:val="0"/>
+        </w:rPr>
+      </w:r>
+    </w:p>
+    <w:p>
+      <w:pPr>
+        <w:rPr/>
+      </w:pPr>
+      <w:r>
+        <w:rPr>
+          <w:rtl w:val="0"/>
+        </w:rPr>
+      </w:r>
+    </w:p>
+    <w:p>
+      <w:pPr>
+        <w:rPr/>
+      </w:pPr>
+      <w:r>
+        <w:rPr>
+          <w:rtl w:val="0"/>
+        </w:rPr>
+      </w:r>
+    </w:p>
+    <w:p>
+      <w:pPr>
+        <w:rPr/>
+      </w:pPr>
+      <w:r>
+        <w:rPr>
+          <w:rtl w:val="0"/>
+        </w:rPr>
+      </w:r>
+    </w:p>
+    <w:p>
+      <w:pPr>
+        <w:pStyle w:val="Heading1"/>
+        <w:spacing w:after="320" w:before="320" w:line="360" w:lineRule="auto"/>
+        <w:rPr/>
+      </w:pPr>
+      <w:bookmarkStart w:colFirst="0" w:colLast="0" w:name="_d5mdjbdbxjy1" w:id="2"/>
+      <w:bookmarkEnd w:id="2"/>
+      <w:r>
+        <w:rPr>
+          <w:rtl w:val="0"/>
+        </w:rPr>
+        <w:t xml:space="preserve">1. Resumen ejecutivo</w:t>
+      </w:r>
+    </w:p>
+    <w:p>
+      <w:pPr>
+        <w:spacing w:after="240" w:before="0" w:line="360" w:lineRule="auto"/>
+        <w:rPr/>
+      </w:pPr>
+      <w:r>
+        <w:rPr>
+          <w:rtl w:val="0"/>
+        </w:rPr>
+        <w:t xml:space="preserve">En este documento se detalla el proceso por el cual se creó e instanció el entorno de trabajo para comenzar el desarrollo del proyecto Acme-One. El entorno mencionado consta de tres elementos principales. El repositorio, que nos permitirá almacenar el código y mejorar el trabajo en paralelo gracias a las ramas. El tablero de tareas, que consiste en una plataforma en la que registrar las tareas e indicar su estado junto a otra información relevante. Por último el entorno de desarrollo local que utilizará cada desarrollador del equipo para realizar sus tareas.</w:t>
+      </w:r>
+    </w:p>
+    <w:p>
+      <w:pPr>
+        <w:pStyle w:val="Heading1"/>
+        <w:spacing w:after="320" w:before="320" w:line="360" w:lineRule="auto"/>
         <w:rPr>
           <w:rFonts w:ascii="Arial Narrow" w:cs="Arial Narrow" w:eastAsia="Arial Narrow" w:hAnsi="Arial Narrow"/>
           <w:b w:val="1"/>
@@ -969,15 +1836,18 @@
           <w:szCs w:val="24"/>
         </w:rPr>
       </w:pPr>
-      <w:r>
-        <w:rPr>
-          <w:rFonts w:ascii="Arial Narrow" w:cs="Arial Narrow" w:eastAsia="Arial Narrow" w:hAnsi="Arial Narrow"/>
-          <w:b w:val="1"/>
-          <w:sz w:val="24"/>
-          <w:szCs w:val="24"/>
-          <w:rtl w:val="0"/>
-        </w:rPr>
-        <w:t xml:space="preserve">Control de Versiones</w:t>
+      <w:bookmarkStart w:colFirst="0" w:colLast="0" w:name="_5xgipm8i6a0v" w:id="3"/>
+      <w:bookmarkEnd w:id="3"/>
+      <w:r>
+        <w:rPr>
+          <w:rtl w:val="0"/>
+        </w:rPr>
+        <w:t xml:space="preserve">2. Tabla de versión</w:t>
+      </w:r>
+      <w:r>
+        <w:rPr>
+          <w:rtl w:val="0"/>
+        </w:rPr>
       </w:r>
     </w:p>
     <w:tbl>
@@ -1101,6 +1971,7 @@
           <w:tcPr/>
           <w:p>
             <w:pPr>
+              <w:spacing w:line="240" w:lineRule="auto"/>
               <w:rPr>
                 <w:rFonts w:ascii="Arial Narrow" w:cs="Arial Narrow" w:eastAsia="Arial Narrow" w:hAnsi="Arial Narrow"/>
                 <w:sz w:val="24"/>
@@ -1115,11 +1986,6 @@
                 <w:rtl w:val="0"/>
               </w:rPr>
               <w:t xml:space="preserve">13/1/2024</w:t>
-            </w:r>
-            <w:r>
-              <w:rPr>
-                <w:rtl w:val="0"/>
-              </w:rPr>
             </w:r>
           </w:p>
         </w:tc>
@@ -1191,7 +2057,7 @@
                 <w:szCs w:val="24"/>
                 <w:rtl w:val="0"/>
               </w:rPr>
-              <w:t xml:space="preserve">15/2/2024</w:t>
+              <w:t xml:space="preserve">13/2/2024</w:t>
             </w:r>
           </w:p>
         </w:tc>
@@ -1215,11 +2081,6 @@
               </w:rPr>
               <w:t xml:space="preserve">v2</w:t>
             </w:r>
-            <w:r>
-              <w:rPr>
-                <w:rtl w:val="0"/>
-              </w:rPr>
-            </w:r>
           </w:p>
         </w:tc>
         <w:tc>
@@ -1240,12 +2101,7 @@
                 <w:szCs w:val="24"/>
                 <w:rtl w:val="0"/>
               </w:rPr>
-              <w:t xml:space="preserve">Añadido contenidos del documento</w:t>
-            </w:r>
-            <w:r>
-              <w:rPr>
-                <w:rtl w:val="0"/>
-              </w:rPr>
+              <w:t xml:space="preserve">Añadido resumen ejecutivo e introducción</w:t>
             </w:r>
           </w:p>
         </w:tc>
@@ -1268,8 +2124,12 @@
             </w:pPr>
             <w:r>
               <w:rPr>
-                <w:rtl w:val="0"/>
-              </w:rPr>
+                <w:rFonts w:ascii="Arial Narrow" w:cs="Arial Narrow" w:eastAsia="Arial Narrow" w:hAnsi="Arial Narrow"/>
+                <w:sz w:val="24"/>
+                <w:szCs w:val="24"/>
+                <w:rtl w:val="0"/>
+              </w:rPr>
+              <w:t xml:space="preserve">15/2/2024</w:t>
             </w:r>
           </w:p>
         </w:tc>
@@ -1286,8 +2146,12 @@
             </w:pPr>
             <w:r>
               <w:rPr>
-                <w:rtl w:val="0"/>
-              </w:rPr>
+                <w:rFonts w:ascii="Arial Narrow" w:cs="Arial Narrow" w:eastAsia="Arial Narrow" w:hAnsi="Arial Narrow"/>
+                <w:sz w:val="24"/>
+                <w:szCs w:val="24"/>
+                <w:rtl w:val="0"/>
+              </w:rPr>
+              <w:t xml:space="preserve">v3</w:t>
             </w:r>
           </w:p>
         </w:tc>
@@ -1304,8 +2168,12 @@
             </w:pPr>
             <w:r>
               <w:rPr>
-                <w:rtl w:val="0"/>
-              </w:rPr>
+                <w:rFonts w:ascii="Arial Narrow" w:cs="Arial Narrow" w:eastAsia="Arial Narrow" w:hAnsi="Arial Narrow"/>
+                <w:sz w:val="24"/>
+                <w:szCs w:val="24"/>
+                <w:rtl w:val="0"/>
+              </w:rPr>
+              <w:t xml:space="preserve">Añadido contenido, conclusiones y bibliografía</w:t>
             </w:r>
           </w:p>
         </w:tc>
@@ -1373,1007 +2241,6 @@
     </w:tbl>
     <w:p>
       <w:pPr>
-        <w:spacing w:after="160" w:line="360" w:lineRule="auto"/>
-        <w:rPr>
-          <w:rFonts w:ascii="Arial Narrow" w:cs="Arial Narrow" w:eastAsia="Arial Narrow" w:hAnsi="Arial Narrow"/>
-          <w:b w:val="1"/>
-        </w:rPr>
-      </w:pPr>
-      <w:r>
-        <w:rPr>
-          <w:rtl w:val="0"/>
-        </w:rPr>
-      </w:r>
-    </w:p>
-    <w:p>
-      <w:pPr>
-        <w:spacing w:after="160" w:line="360" w:lineRule="auto"/>
-        <w:ind w:firstLine="284"/>
-        <w:rPr>
-          <w:rFonts w:ascii="Arial Narrow" w:cs="Arial Narrow" w:eastAsia="Arial Narrow" w:hAnsi="Arial Narrow"/>
-        </w:rPr>
-      </w:pPr>
-      <w:r>
-        <w:rPr>
-          <w:rtl w:val="0"/>
-        </w:rPr>
-      </w:r>
-    </w:p>
-    <w:p>
-      <w:pPr>
-        <w:spacing w:after="160" w:line="360" w:lineRule="auto"/>
-        <w:rPr/>
-      </w:pPr>
-      <w:r>
-        <w:rPr>
-          <w:rtl w:val="0"/>
-        </w:rPr>
-      </w:r>
-    </w:p>
-    <w:p>
-      <w:pPr>
-        <w:spacing w:after="160" w:line="360" w:lineRule="auto"/>
-        <w:ind w:firstLine="284"/>
-        <w:rPr/>
-      </w:pPr>
-      <w:r>
-        <w:rPr>
-          <w:rtl w:val="0"/>
-        </w:rPr>
-      </w:r>
-    </w:p>
-    <w:p>
-      <w:pPr>
-        <w:spacing w:after="160" w:line="360" w:lineRule="auto"/>
-        <w:ind w:firstLine="284"/>
-        <w:rPr/>
-      </w:pPr>
-      <w:r>
-        <w:rPr>
-          <w:rtl w:val="0"/>
-        </w:rPr>
-      </w:r>
-    </w:p>
-    <w:p>
-      <w:pPr>
-        <w:spacing w:after="160" w:line="360" w:lineRule="auto"/>
-        <w:ind w:firstLine="284"/>
-        <w:rPr/>
-      </w:pPr>
-      <w:r>
-        <w:rPr>
-          <w:rtl w:val="0"/>
-        </w:rPr>
-      </w:r>
-    </w:p>
-    <w:p>
-      <w:pPr>
-        <w:spacing w:after="160" w:line="360" w:lineRule="auto"/>
-        <w:ind w:firstLine="284"/>
-        <w:rPr/>
-      </w:pPr>
-      <w:r>
-        <w:rPr>
-          <w:rtl w:val="0"/>
-        </w:rPr>
-      </w:r>
-    </w:p>
-    <w:p>
-      <w:pPr>
-        <w:spacing w:after="160" w:line="360" w:lineRule="auto"/>
-        <w:rPr/>
-        <w:sectPr>
-          <w:headerReference r:id="rId7" w:type="default"/>
-          <w:pgSz w:h="16834" w:w="11909" w:orient="portrait"/>
-          <w:pgMar w:bottom="1440" w:top="1440" w:left="1440" w:right="1440" w:header="720" w:footer="720"/>
-          <w:pgNumType w:start="1"/>
-        </w:sectPr>
-      </w:pPr>
-      <w:r>
-        <w:br w:type="page"/>
-      </w:r>
-      <w:r>
-        <w:rPr>
-          <w:rtl w:val="0"/>
-        </w:rPr>
-      </w:r>
-    </w:p>
-    <w:p>
-      <w:pPr>
-        <w:spacing w:after="160" w:line="360" w:lineRule="auto"/>
-        <w:rPr>
-          <w:b w:val="1"/>
-          <w:sz w:val="24"/>
-          <w:szCs w:val="24"/>
-        </w:rPr>
-      </w:pPr>
-      <w:r>
-        <w:rPr>
-          <w:b w:val="1"/>
-          <w:sz w:val="24"/>
-          <w:szCs w:val="24"/>
-          <w:rtl w:val="0"/>
-        </w:rPr>
-        <w:t xml:space="preserve">Índice de contenido</w:t>
-      </w:r>
-    </w:p>
-    <w:sdt>
-      <w:sdtPr>
-        <w:docPartObj>
-          <w:docPartGallery w:val="Table of Contents"/>
-          <w:docPartUnique w:val="1"/>
-        </w:docPartObj>
-      </w:sdtPr>
-      <w:sdtContent>
-        <w:p>
-          <w:pPr>
-            <w:widowControl w:val="0"/>
-            <w:tabs>
-              <w:tab w:val="right" w:leader="none" w:pos="12000"/>
-            </w:tabs>
-            <w:spacing w:before="60" w:line="240" w:lineRule="auto"/>
-            <w:ind w:left="360" w:firstLine="0"/>
-            <w:rPr>
-              <w:rFonts w:ascii="Arial" w:cs="Arial" w:eastAsia="Arial" w:hAnsi="Arial"/>
-              <w:b w:val="0"/>
-              <w:i w:val="0"/>
-              <w:smallCaps w:val="0"/>
-              <w:strike w:val="0"/>
-              <w:color w:val="000000"/>
-              <w:sz w:val="22"/>
-              <w:szCs w:val="22"/>
-              <w:u w:val="none"/>
-              <w:shd w:fill="auto" w:val="clear"/>
-              <w:vertAlign w:val="baseline"/>
-            </w:rPr>
-          </w:pPr>
-          <w:r>
-            <w:fldChar w:fldCharType="begin"/>
-            <w:instrText xml:space="preserve"> TOC \h \u \z \t "Heading 1,1,Heading 2,2,Heading 3,3,"</w:instrText>
-            <w:fldChar w:fldCharType="separate"/>
-          </w:r>
-          <w:hyperlink w:anchor="_gjdgxs">
-            <w:r>
-              <w:rPr>
-                <w:rFonts w:ascii="Arial" w:cs="Arial" w:eastAsia="Arial" w:hAnsi="Arial"/>
-                <w:b w:val="0"/>
-                <w:i w:val="0"/>
-                <w:smallCaps w:val="0"/>
-                <w:strike w:val="0"/>
-                <w:color w:val="000000"/>
-                <w:sz w:val="22"/>
-                <w:szCs w:val="22"/>
-                <w:u w:val="none"/>
-                <w:shd w:fill="auto" w:val="clear"/>
-                <w:vertAlign w:val="baseline"/>
-                <w:rtl w:val="0"/>
-              </w:rPr>
-              <w:t xml:space="preserve">Repositorio: https://github.com/Ahydul/Acme-SF-D01</w:t>
-              <w:tab/>
-              <w:t xml:space="preserve">2</w:t>
-            </w:r>
-          </w:hyperlink>
-          <w:r>
-            <w:rPr>
-              <w:rtl w:val="0"/>
-            </w:rPr>
-          </w:r>
-        </w:p>
-        <w:p>
-          <w:pPr>
-            <w:widowControl w:val="0"/>
-            <w:tabs>
-              <w:tab w:val="right" w:leader="none" w:pos="12000"/>
-            </w:tabs>
-            <w:spacing w:before="60" w:line="240" w:lineRule="auto"/>
-            <w:rPr>
-              <w:rFonts w:ascii="Arial" w:cs="Arial" w:eastAsia="Arial" w:hAnsi="Arial"/>
-              <w:b w:val="1"/>
-              <w:i w:val="0"/>
-              <w:smallCaps w:val="0"/>
-              <w:strike w:val="0"/>
-              <w:color w:val="000000"/>
-              <w:sz w:val="22"/>
-              <w:szCs w:val="22"/>
-              <w:u w:val="none"/>
-              <w:shd w:fill="auto" w:val="clear"/>
-              <w:vertAlign w:val="baseline"/>
-            </w:rPr>
-          </w:pPr>
-          <w:hyperlink w:anchor="_d5mdjbdbxjy1">
-            <w:r>
-              <w:rPr>
-                <w:rFonts w:ascii="Arial" w:cs="Arial" w:eastAsia="Arial" w:hAnsi="Arial"/>
-                <w:b w:val="1"/>
-                <w:i w:val="0"/>
-                <w:smallCaps w:val="0"/>
-                <w:strike w:val="0"/>
-                <w:color w:val="000000"/>
-                <w:sz w:val="22"/>
-                <w:szCs w:val="22"/>
-                <w:u w:val="none"/>
-                <w:shd w:fill="auto" w:val="clear"/>
-                <w:vertAlign w:val="baseline"/>
-                <w:rtl w:val="0"/>
-              </w:rPr>
-              <w:t xml:space="preserve">1. Resumen ejecutivo</w:t>
-              <w:tab/>
-              <w:t xml:space="preserve">2</w:t>
-            </w:r>
-          </w:hyperlink>
-          <w:r>
-            <w:rPr>
-              <w:rtl w:val="0"/>
-            </w:rPr>
-          </w:r>
-        </w:p>
-        <w:p>
-          <w:pPr>
-            <w:widowControl w:val="0"/>
-            <w:tabs>
-              <w:tab w:val="right" w:leader="none" w:pos="12000"/>
-            </w:tabs>
-            <w:spacing w:before="60" w:line="240" w:lineRule="auto"/>
-            <w:rPr>
-              <w:rFonts w:ascii="Arial" w:cs="Arial" w:eastAsia="Arial" w:hAnsi="Arial"/>
-              <w:b w:val="1"/>
-              <w:i w:val="0"/>
-              <w:smallCaps w:val="0"/>
-              <w:strike w:val="0"/>
-              <w:color w:val="000000"/>
-              <w:sz w:val="22"/>
-              <w:szCs w:val="22"/>
-              <w:u w:val="none"/>
-              <w:shd w:fill="auto" w:val="clear"/>
-              <w:vertAlign w:val="baseline"/>
-            </w:rPr>
-          </w:pPr>
-          <w:hyperlink w:anchor="_dghwxxs0hw5m">
-            <w:r>
-              <w:rPr>
-                <w:rFonts w:ascii="Arial" w:cs="Arial" w:eastAsia="Arial" w:hAnsi="Arial"/>
-                <w:b w:val="1"/>
-                <w:i w:val="0"/>
-                <w:smallCaps w:val="0"/>
-                <w:strike w:val="0"/>
-                <w:color w:val="000000"/>
-                <w:sz w:val="22"/>
-                <w:szCs w:val="22"/>
-                <w:u w:val="none"/>
-                <w:shd w:fill="auto" w:val="clear"/>
-                <w:vertAlign w:val="baseline"/>
-                <w:rtl w:val="0"/>
-              </w:rPr>
-              <w:t xml:space="preserve">2. Introducción</w:t>
-              <w:tab/>
-              <w:t xml:space="preserve">3</w:t>
-            </w:r>
-          </w:hyperlink>
-          <w:r>
-            <w:rPr>
-              <w:rtl w:val="0"/>
-            </w:rPr>
-          </w:r>
-        </w:p>
-        <w:p>
-          <w:pPr>
-            <w:widowControl w:val="0"/>
-            <w:tabs>
-              <w:tab w:val="right" w:leader="none" w:pos="12000"/>
-            </w:tabs>
-            <w:spacing w:before="60" w:line="240" w:lineRule="auto"/>
-            <w:rPr>
-              <w:rFonts w:ascii="Arial" w:cs="Arial" w:eastAsia="Arial" w:hAnsi="Arial"/>
-              <w:b w:val="1"/>
-              <w:i w:val="0"/>
-              <w:smallCaps w:val="0"/>
-              <w:strike w:val="0"/>
-              <w:color w:val="000000"/>
-              <w:sz w:val="22"/>
-              <w:szCs w:val="22"/>
-              <w:u w:val="none"/>
-              <w:shd w:fill="auto" w:val="clear"/>
-              <w:vertAlign w:val="baseline"/>
-            </w:rPr>
-          </w:pPr>
-          <w:hyperlink w:anchor="_45jzfp9onkwb">
-            <w:r>
-              <w:rPr>
-                <w:rFonts w:ascii="Arial" w:cs="Arial" w:eastAsia="Arial" w:hAnsi="Arial"/>
-                <w:b w:val="1"/>
-                <w:i w:val="0"/>
-                <w:smallCaps w:val="0"/>
-                <w:strike w:val="0"/>
-                <w:color w:val="000000"/>
-                <w:sz w:val="22"/>
-                <w:szCs w:val="22"/>
-                <w:u w:val="none"/>
-                <w:shd w:fill="auto" w:val="clear"/>
-                <w:vertAlign w:val="baseline"/>
-                <w:rtl w:val="0"/>
-              </w:rPr>
-              <w:t xml:space="preserve">3. Contenido</w:t>
-              <w:tab/>
-              <w:t xml:space="preserve">4</w:t>
-            </w:r>
-          </w:hyperlink>
-          <w:r>
-            <w:rPr>
-              <w:rtl w:val="0"/>
-            </w:rPr>
-          </w:r>
-        </w:p>
-        <w:p>
-          <w:pPr>
-            <w:widowControl w:val="0"/>
-            <w:tabs>
-              <w:tab w:val="right" w:leader="none" w:pos="12000"/>
-            </w:tabs>
-            <w:spacing w:before="60" w:line="240" w:lineRule="auto"/>
-            <w:ind w:left="360" w:firstLine="0"/>
-            <w:rPr>
-              <w:rFonts w:ascii="Arial" w:cs="Arial" w:eastAsia="Arial" w:hAnsi="Arial"/>
-              <w:b w:val="0"/>
-              <w:i w:val="0"/>
-              <w:smallCaps w:val="0"/>
-              <w:strike w:val="0"/>
-              <w:color w:val="000000"/>
-              <w:sz w:val="22"/>
-              <w:szCs w:val="22"/>
-              <w:u w:val="none"/>
-              <w:shd w:fill="auto" w:val="clear"/>
-              <w:vertAlign w:val="baseline"/>
-            </w:rPr>
-          </w:pPr>
-          <w:hyperlink w:anchor="_zdg65s8t4yob">
-            <w:r>
-              <w:rPr>
-                <w:rFonts w:ascii="Arial" w:cs="Arial" w:eastAsia="Arial" w:hAnsi="Arial"/>
-                <w:b w:val="0"/>
-                <w:i w:val="0"/>
-                <w:smallCaps w:val="0"/>
-                <w:strike w:val="0"/>
-                <w:color w:val="000000"/>
-                <w:sz w:val="22"/>
-                <w:szCs w:val="22"/>
-                <w:u w:val="none"/>
-                <w:shd w:fill="auto" w:val="clear"/>
-                <w:vertAlign w:val="baseline"/>
-                <w:rtl w:val="0"/>
-              </w:rPr>
-              <w:t xml:space="preserve">3.1. Configuración del repositorio</w:t>
-              <w:tab/>
-              <w:t xml:space="preserve">4</w:t>
-            </w:r>
-          </w:hyperlink>
-          <w:r>
-            <w:rPr>
-              <w:rtl w:val="0"/>
-            </w:rPr>
-          </w:r>
-        </w:p>
-        <w:p>
-          <w:pPr>
-            <w:widowControl w:val="0"/>
-            <w:tabs>
-              <w:tab w:val="right" w:leader="none" w:pos="12000"/>
-            </w:tabs>
-            <w:spacing w:before="60" w:line="240" w:lineRule="auto"/>
-            <w:ind w:left="360" w:firstLine="0"/>
-            <w:rPr>
-              <w:rFonts w:ascii="Arial" w:cs="Arial" w:eastAsia="Arial" w:hAnsi="Arial"/>
-              <w:b w:val="0"/>
-              <w:i w:val="0"/>
-              <w:smallCaps w:val="0"/>
-              <w:strike w:val="0"/>
-              <w:color w:val="000000"/>
-              <w:sz w:val="22"/>
-              <w:szCs w:val="22"/>
-              <w:u w:val="none"/>
-              <w:shd w:fill="auto" w:val="clear"/>
-              <w:vertAlign w:val="baseline"/>
-            </w:rPr>
-          </w:pPr>
-          <w:hyperlink w:anchor="_vc02ohw2mcdt">
-            <w:r>
-              <w:rPr>
-                <w:rFonts w:ascii="Arial" w:cs="Arial" w:eastAsia="Arial" w:hAnsi="Arial"/>
-                <w:b w:val="0"/>
-                <w:i w:val="0"/>
-                <w:smallCaps w:val="0"/>
-                <w:strike w:val="0"/>
-                <w:color w:val="000000"/>
-                <w:sz w:val="22"/>
-                <w:szCs w:val="22"/>
-                <w:u w:val="none"/>
-                <w:shd w:fill="auto" w:val="clear"/>
-                <w:vertAlign w:val="baseline"/>
-                <w:rtl w:val="0"/>
-              </w:rPr>
-              <w:t xml:space="preserve">3.2. Configuración del tablero de tareas</w:t>
-              <w:tab/>
-              <w:t xml:space="preserve">4</w:t>
-            </w:r>
-          </w:hyperlink>
-          <w:r>
-            <w:rPr>
-              <w:rtl w:val="0"/>
-            </w:rPr>
-          </w:r>
-        </w:p>
-        <w:p>
-          <w:pPr>
-            <w:widowControl w:val="0"/>
-            <w:tabs>
-              <w:tab w:val="right" w:leader="none" w:pos="12000"/>
-            </w:tabs>
-            <w:spacing w:before="60" w:line="240" w:lineRule="auto"/>
-            <w:ind w:left="360" w:firstLine="0"/>
-            <w:rPr>
-              <w:rFonts w:ascii="Arial" w:cs="Arial" w:eastAsia="Arial" w:hAnsi="Arial"/>
-              <w:b w:val="0"/>
-              <w:i w:val="0"/>
-              <w:smallCaps w:val="0"/>
-              <w:strike w:val="0"/>
-              <w:color w:val="000000"/>
-              <w:sz w:val="22"/>
-              <w:szCs w:val="22"/>
-              <w:u w:val="none"/>
-              <w:shd w:fill="auto" w:val="clear"/>
-              <w:vertAlign w:val="baseline"/>
-            </w:rPr>
-          </w:pPr>
-          <w:hyperlink w:anchor="_8mkhc21lqc3m">
-            <w:r>
-              <w:rPr>
-                <w:rFonts w:ascii="Arial" w:cs="Arial" w:eastAsia="Arial" w:hAnsi="Arial"/>
-                <w:b w:val="0"/>
-                <w:i w:val="0"/>
-                <w:smallCaps w:val="0"/>
-                <w:strike w:val="0"/>
-                <w:color w:val="000000"/>
-                <w:sz w:val="22"/>
-                <w:szCs w:val="22"/>
-                <w:u w:val="none"/>
-                <w:shd w:fill="auto" w:val="clear"/>
-                <w:vertAlign w:val="baseline"/>
-                <w:rtl w:val="0"/>
-              </w:rPr>
-              <w:t xml:space="preserve">3.3. Configuración del entorno de trabajo local</w:t>
-              <w:tab/>
-              <w:t xml:space="preserve">5</w:t>
-            </w:r>
-          </w:hyperlink>
-          <w:r>
-            <w:rPr>
-              <w:rtl w:val="0"/>
-            </w:rPr>
-          </w:r>
-        </w:p>
-        <w:p>
-          <w:pPr>
-            <w:widowControl w:val="0"/>
-            <w:tabs>
-              <w:tab w:val="right" w:leader="none" w:pos="12000"/>
-            </w:tabs>
-            <w:spacing w:before="60" w:line="240" w:lineRule="auto"/>
-            <w:rPr>
-              <w:rFonts w:ascii="Arial" w:cs="Arial" w:eastAsia="Arial" w:hAnsi="Arial"/>
-              <w:b w:val="1"/>
-              <w:i w:val="0"/>
-              <w:smallCaps w:val="0"/>
-              <w:strike w:val="0"/>
-              <w:color w:val="000000"/>
-              <w:sz w:val="22"/>
-              <w:szCs w:val="22"/>
-              <w:u w:val="none"/>
-              <w:shd w:fill="auto" w:val="clear"/>
-              <w:vertAlign w:val="baseline"/>
-            </w:rPr>
-          </w:pPr>
-          <w:hyperlink w:anchor="_7188hylxrer9">
-            <w:r>
-              <w:rPr>
-                <w:rFonts w:ascii="Arial" w:cs="Arial" w:eastAsia="Arial" w:hAnsi="Arial"/>
-                <w:b w:val="1"/>
-                <w:i w:val="0"/>
-                <w:smallCaps w:val="0"/>
-                <w:strike w:val="0"/>
-                <w:color w:val="000000"/>
-                <w:sz w:val="22"/>
-                <w:szCs w:val="22"/>
-                <w:u w:val="none"/>
-                <w:shd w:fill="auto" w:val="clear"/>
-                <w:vertAlign w:val="baseline"/>
-                <w:rtl w:val="0"/>
-              </w:rPr>
-              <w:t xml:space="preserve">4. Conclusiones</w:t>
-              <w:tab/>
-              <w:t xml:space="preserve">6</w:t>
-            </w:r>
-          </w:hyperlink>
-          <w:r>
-            <w:rPr>
-              <w:rtl w:val="0"/>
-            </w:rPr>
-          </w:r>
-        </w:p>
-        <w:p>
-          <w:pPr>
-            <w:widowControl w:val="0"/>
-            <w:tabs>
-              <w:tab w:val="right" w:leader="none" w:pos="12000"/>
-            </w:tabs>
-            <w:spacing w:before="60" w:line="240" w:lineRule="auto"/>
-            <w:rPr>
-              <w:rFonts w:ascii="Arial" w:cs="Arial" w:eastAsia="Arial" w:hAnsi="Arial"/>
-              <w:b w:val="1"/>
-              <w:i w:val="0"/>
-              <w:smallCaps w:val="0"/>
-              <w:strike w:val="0"/>
-              <w:color w:val="000000"/>
-              <w:sz w:val="22"/>
-              <w:szCs w:val="22"/>
-              <w:u w:val="none"/>
-              <w:shd w:fill="auto" w:val="clear"/>
-              <w:vertAlign w:val="baseline"/>
-            </w:rPr>
-          </w:pPr>
-          <w:hyperlink w:anchor="_hncpcg9843iz">
-            <w:r>
-              <w:rPr>
-                <w:rFonts w:ascii="Arial" w:cs="Arial" w:eastAsia="Arial" w:hAnsi="Arial"/>
-                <w:b w:val="1"/>
-                <w:i w:val="0"/>
-                <w:smallCaps w:val="0"/>
-                <w:strike w:val="0"/>
-                <w:color w:val="000000"/>
-                <w:sz w:val="22"/>
-                <w:szCs w:val="22"/>
-                <w:u w:val="none"/>
-                <w:shd w:fill="auto" w:val="clear"/>
-                <w:vertAlign w:val="baseline"/>
-                <w:rtl w:val="0"/>
-              </w:rPr>
-              <w:t xml:space="preserve">5. Bibliografía</w:t>
-              <w:tab/>
-              <w:t xml:space="preserve">7</w:t>
-            </w:r>
-          </w:hyperlink>
-          <w:r>
-            <w:rPr>
-              <w:rtl w:val="0"/>
-            </w:rPr>
-          </w:r>
-          <w:r>
-            <w:fldChar w:fldCharType="end"/>
-          </w:r>
-        </w:p>
-      </w:sdtContent>
-    </w:sdt>
-    <w:p>
-      <w:pPr>
-        <w:spacing w:after="160" w:line="360" w:lineRule="auto"/>
-        <w:rPr/>
-      </w:pPr>
-      <w:r>
-        <w:rPr>
-          <w:rtl w:val="0"/>
-        </w:rPr>
-      </w:r>
-    </w:p>
-    <w:p>
-      <w:pPr>
-        <w:widowControl w:val="0"/>
-        <w:tabs>
-          <w:tab w:val="right" w:leader="none" w:pos="12000"/>
-        </w:tabs>
-        <w:spacing w:before="60" w:line="240" w:lineRule="auto"/>
-        <w:rPr>
-          <w:sz w:val="66"/>
-          <w:szCs w:val="66"/>
-        </w:rPr>
-      </w:pPr>
-      <w:r>
-        <w:rPr>
-          <w:rtl w:val="0"/>
-        </w:rPr>
-      </w:r>
-    </w:p>
-    <w:p>
-      <w:pPr>
-        <w:spacing w:after="160" w:line="360" w:lineRule="auto"/>
-        <w:ind w:firstLine="284"/>
-        <w:rPr/>
-      </w:pPr>
-      <w:r>
-        <w:rPr>
-          <w:rtl w:val="0"/>
-        </w:rPr>
-      </w:r>
-    </w:p>
-    <w:p>
-      <w:pPr>
-        <w:spacing w:after="160" w:line="360" w:lineRule="auto"/>
-        <w:ind w:firstLine="284"/>
-        <w:rPr/>
-      </w:pPr>
-      <w:r>
-        <w:rPr>
-          <w:rtl w:val="0"/>
-        </w:rPr>
-      </w:r>
-    </w:p>
-    <w:p>
-      <w:pPr>
-        <w:spacing w:after="160" w:line="360" w:lineRule="auto"/>
-        <w:ind w:firstLine="284"/>
-        <w:rPr/>
-      </w:pPr>
-      <w:r>
-        <w:rPr>
-          <w:rtl w:val="0"/>
-        </w:rPr>
-      </w:r>
-    </w:p>
-    <w:p>
-      <w:pPr>
-        <w:spacing w:after="160" w:line="360" w:lineRule="auto"/>
-        <w:rPr>
-          <w:b w:val="1"/>
-          <w:sz w:val="24"/>
-          <w:szCs w:val="24"/>
-        </w:rPr>
-      </w:pPr>
-      <w:r>
-        <w:rPr>
-          <w:rtl w:val="0"/>
-        </w:rPr>
-      </w:r>
-    </w:p>
-    <w:p>
-      <w:pPr>
-        <w:spacing w:after="160" w:line="360" w:lineRule="auto"/>
-        <w:rPr>
-          <w:sz w:val="24"/>
-          <w:szCs w:val="24"/>
-        </w:rPr>
-      </w:pPr>
-      <w:r>
-        <w:rPr>
-          <w:rtl w:val="0"/>
-        </w:rPr>
-      </w:r>
-    </w:p>
-    <w:p>
-      <w:pPr>
-        <w:spacing w:after="160" w:line="360" w:lineRule="auto"/>
-        <w:rPr>
-          <w:sz w:val="24"/>
-          <w:szCs w:val="24"/>
-        </w:rPr>
-      </w:pPr>
-      <w:r>
-        <w:rPr>
-          <w:rtl w:val="0"/>
-        </w:rPr>
-      </w:r>
-    </w:p>
-    <w:p>
-      <w:pPr>
-        <w:spacing w:after="160" w:line="360" w:lineRule="auto"/>
-        <w:rPr>
-          <w:sz w:val="24"/>
-          <w:szCs w:val="24"/>
-        </w:rPr>
-      </w:pPr>
-      <w:r>
-        <w:rPr>
-          <w:rtl w:val="0"/>
-        </w:rPr>
-      </w:r>
-    </w:p>
-    <w:p>
-      <w:pPr>
-        <w:rPr/>
-      </w:pPr>
-      <w:r>
-        <w:rPr>
-          <w:rtl w:val="0"/>
-        </w:rPr>
-      </w:r>
-    </w:p>
-    <w:p>
-      <w:pPr>
-        <w:rPr/>
-      </w:pPr>
-      <w:r>
-        <w:rPr>
-          <w:rtl w:val="0"/>
-        </w:rPr>
-      </w:r>
-    </w:p>
-    <w:p>
-      <w:pPr>
-        <w:rPr/>
-      </w:pPr>
-      <w:r>
-        <w:rPr>
-          <w:rtl w:val="0"/>
-        </w:rPr>
-      </w:r>
-    </w:p>
-    <w:p>
-      <w:pPr>
-        <w:rPr/>
-      </w:pPr>
-      <w:r>
-        <w:rPr>
-          <w:rtl w:val="0"/>
-        </w:rPr>
-      </w:r>
-    </w:p>
-    <w:p>
-      <w:pPr>
-        <w:rPr/>
-      </w:pPr>
-      <w:r>
-        <w:rPr>
-          <w:rtl w:val="0"/>
-        </w:rPr>
-      </w:r>
-    </w:p>
-    <w:p>
-      <w:pPr>
-        <w:rPr/>
-      </w:pPr>
-      <w:r>
-        <w:rPr>
-          <w:rtl w:val="0"/>
-        </w:rPr>
-      </w:r>
-    </w:p>
-    <w:p>
-      <w:pPr>
-        <w:rPr/>
-      </w:pPr>
-      <w:r>
-        <w:rPr>
-          <w:rtl w:val="0"/>
-        </w:rPr>
-      </w:r>
-    </w:p>
-    <w:p>
-      <w:pPr>
-        <w:rPr/>
-      </w:pPr>
-      <w:r>
-        <w:rPr>
-          <w:rtl w:val="0"/>
-        </w:rPr>
-      </w:r>
-    </w:p>
-    <w:p>
-      <w:pPr>
-        <w:rPr/>
-      </w:pPr>
-      <w:r>
-        <w:rPr>
-          <w:rtl w:val="0"/>
-        </w:rPr>
-      </w:r>
-    </w:p>
-    <w:p>
-      <w:pPr>
-        <w:rPr/>
-      </w:pPr>
-      <w:r>
-        <w:rPr>
-          <w:rtl w:val="0"/>
-        </w:rPr>
-      </w:r>
-    </w:p>
-    <w:p>
-      <w:pPr>
-        <w:rPr/>
-      </w:pPr>
-      <w:r>
-        <w:rPr>
-          <w:rtl w:val="0"/>
-        </w:rPr>
-      </w:r>
-    </w:p>
-    <w:p>
-      <w:pPr>
-        <w:rPr/>
-      </w:pPr>
-      <w:r>
-        <w:rPr>
-          <w:rtl w:val="0"/>
-        </w:rPr>
-      </w:r>
-    </w:p>
-    <w:p>
-      <w:pPr>
-        <w:rPr/>
-      </w:pPr>
-      <w:r>
-        <w:rPr>
-          <w:rtl w:val="0"/>
-        </w:rPr>
-      </w:r>
-    </w:p>
-    <w:p>
-      <w:pPr>
-        <w:rPr/>
-      </w:pPr>
-      <w:r>
-        <w:rPr>
-          <w:rtl w:val="0"/>
-        </w:rPr>
-      </w:r>
-    </w:p>
-    <w:p>
-      <w:pPr>
-        <w:rPr/>
-      </w:pPr>
-      <w:r>
-        <w:rPr>
-          <w:rtl w:val="0"/>
-        </w:rPr>
-      </w:r>
-    </w:p>
-    <w:p>
-      <w:pPr>
-        <w:pStyle w:val="Heading1"/>
-        <w:spacing w:after="320" w:before="320" w:line="360" w:lineRule="auto"/>
-        <w:rPr/>
-      </w:pPr>
-      <w:bookmarkStart w:colFirst="0" w:colLast="0" w:name="_d5mdjbdbxjy1" w:id="2"/>
-      <w:bookmarkEnd w:id="2"/>
-      <w:r>
-        <w:rPr>
-          <w:rtl w:val="0"/>
-        </w:rPr>
-        <w:t xml:space="preserve">1. Resumen ejecutivo</w:t>
-      </w:r>
-    </w:p>
-    <w:p>
-      <w:pPr>
-        <w:spacing w:after="240" w:before="0" w:line="360" w:lineRule="auto"/>
-        <w:rPr/>
-      </w:pPr>
-      <w:r>
-        <w:rPr>
-          <w:rtl w:val="0"/>
-        </w:rPr>
-        <w:t xml:space="preserve">En este documento se detalla el proceso por el cual se creó e instanció el entorno de trabajo para comenzar el desarrollo del proyecto Acme-One. El entorno mencionado consta de tres elementos principales. El repositorio, que nos permitirá almacenar el código y mejorar el trabajo en paralelo gracias a las ramas. El tablero de tareas, que consiste en una plataforma en la que registrar las tareas e indicar su estado junto a otra información relevante. Por último el entorno de desarrollo local que utilizará cada desarrollador del equipo para realizar sus tareas.</w:t>
-      </w:r>
-    </w:p>
-    <w:p>
-      <w:pPr>
-        <w:pStyle w:val="Heading1"/>
-        <w:spacing w:after="320" w:before="320" w:line="360" w:lineRule="auto"/>
-        <w:rPr/>
-      </w:pPr>
-      <w:bookmarkStart w:colFirst="0" w:colLast="0" w:name="_df7twkkiwdoe" w:id="3"/>
-      <w:bookmarkEnd w:id="3"/>
-      <w:r>
-        <w:rPr>
-          <w:rtl w:val="0"/>
-        </w:rPr>
-      </w:r>
-    </w:p>
-    <w:p>
-      <w:pPr>
-        <w:pStyle w:val="Heading1"/>
-        <w:spacing w:after="320" w:before="320" w:line="360" w:lineRule="auto"/>
-        <w:rPr/>
-      </w:pPr>
-      <w:bookmarkStart w:colFirst="0" w:colLast="0" w:name="_e33bcsziedbi" w:id="4"/>
-      <w:bookmarkEnd w:id="4"/>
-      <w:r>
-        <w:rPr>
-          <w:rtl w:val="0"/>
-        </w:rPr>
-      </w:r>
-    </w:p>
-    <w:p>
-      <w:pPr>
-        <w:pStyle w:val="Heading1"/>
-        <w:spacing w:after="320" w:before="320" w:line="360" w:lineRule="auto"/>
-        <w:rPr/>
-      </w:pPr>
-      <w:bookmarkStart w:colFirst="0" w:colLast="0" w:name="_enh4yhbtob2g" w:id="5"/>
-      <w:bookmarkEnd w:id="5"/>
-      <w:r>
-        <w:rPr>
-          <w:rtl w:val="0"/>
-        </w:rPr>
-      </w:r>
-    </w:p>
-    <w:p>
-      <w:pPr>
-        <w:pStyle w:val="Heading1"/>
-        <w:spacing w:after="320" w:before="320" w:line="360" w:lineRule="auto"/>
-        <w:rPr/>
-      </w:pPr>
-      <w:bookmarkStart w:colFirst="0" w:colLast="0" w:name="_m1zfnswgy45i" w:id="6"/>
-      <w:bookmarkEnd w:id="6"/>
-      <w:r>
-        <w:rPr>
-          <w:rtl w:val="0"/>
-        </w:rPr>
-      </w:r>
-    </w:p>
-    <w:p>
-      <w:pPr>
-        <w:pStyle w:val="Heading1"/>
-        <w:spacing w:after="320" w:before="320" w:line="360" w:lineRule="auto"/>
-        <w:rPr/>
-      </w:pPr>
-      <w:bookmarkStart w:colFirst="0" w:colLast="0" w:name="_ypy1pg84rs1c" w:id="7"/>
-      <w:bookmarkEnd w:id="7"/>
-      <w:r>
-        <w:rPr>
-          <w:rtl w:val="0"/>
-        </w:rPr>
-      </w:r>
-    </w:p>
-    <w:p>
-      <w:pPr>
-        <w:pStyle w:val="Heading1"/>
-        <w:spacing w:after="320" w:before="320" w:line="360" w:lineRule="auto"/>
-        <w:rPr/>
-      </w:pPr>
-      <w:bookmarkStart w:colFirst="0" w:colLast="0" w:name="_6cufyfwmmzrv" w:id="8"/>
-      <w:bookmarkEnd w:id="8"/>
-      <w:r>
-        <w:rPr>
-          <w:rtl w:val="0"/>
-        </w:rPr>
-      </w:r>
-    </w:p>
-    <w:p>
-      <w:pPr>
-        <w:pStyle w:val="Heading1"/>
-        <w:spacing w:after="320" w:before="320" w:line="360" w:lineRule="auto"/>
-        <w:rPr/>
-      </w:pPr>
-      <w:bookmarkStart w:colFirst="0" w:colLast="0" w:name="_11g818ktc5y0" w:id="9"/>
-      <w:bookmarkEnd w:id="9"/>
-      <w:r>
-        <w:rPr>
-          <w:rtl w:val="0"/>
-        </w:rPr>
-      </w:r>
-    </w:p>
-    <w:p>
-      <w:pPr>
-        <w:pStyle w:val="Heading1"/>
-        <w:spacing w:after="320" w:before="320" w:line="360" w:lineRule="auto"/>
-        <w:rPr/>
-      </w:pPr>
-      <w:bookmarkStart w:colFirst="0" w:colLast="0" w:name="_y4kbuf8zwm3i" w:id="10"/>
-      <w:bookmarkEnd w:id="10"/>
-      <w:r>
-        <w:rPr>
-          <w:rtl w:val="0"/>
-        </w:rPr>
-      </w:r>
-    </w:p>
-    <w:p>
-      <w:pPr>
-        <w:rPr/>
-      </w:pPr>
-      <w:r>
-        <w:rPr>
-          <w:rtl w:val="0"/>
-        </w:rPr>
-      </w:r>
-    </w:p>
-    <w:p>
-      <w:pPr>
         <w:pStyle w:val="Heading1"/>
         <w:spacing w:after="320" w:before="320" w:line="360" w:lineRule="auto"/>
         <w:rPr>
@@ -2382,13 +2249,13 @@
           <w:szCs w:val="48"/>
         </w:rPr>
       </w:pPr>
-      <w:bookmarkStart w:colFirst="0" w:colLast="0" w:name="_dghwxxs0hw5m" w:id="11"/>
-      <w:bookmarkEnd w:id="11"/>
-      <w:r>
-        <w:rPr>
-          <w:rtl w:val="0"/>
-        </w:rPr>
-        <w:t xml:space="preserve">2</w:t>
+      <w:bookmarkStart w:colFirst="0" w:colLast="0" w:name="_dghwxxs0hw5m" w:id="4"/>
+      <w:bookmarkEnd w:id="4"/>
+      <w:r>
+        <w:rPr>
+          <w:rtl w:val="0"/>
+        </w:rPr>
+        <w:t xml:space="preserve">3</w:t>
       </w:r>
       <w:r>
         <w:rPr>
@@ -2416,213 +2283,49 @@
     </w:p>
     <w:p>
       <w:pPr>
-        <w:rPr/>
-      </w:pPr>
-      <w:r>
-        <w:rPr>
-          <w:rtl w:val="0"/>
-        </w:rPr>
-      </w:r>
-    </w:p>
-    <w:p>
-      <w:pPr>
+        <w:spacing w:after="240" w:lineRule="auto"/>
+        <w:rPr/>
+      </w:pPr>
+      <w:r>
+        <w:rPr>
+          <w:rtl w:val="0"/>
+        </w:rPr>
+      </w:r>
+    </w:p>
+    <w:p>
+      <w:pPr>
+        <w:spacing w:after="240" w:lineRule="auto"/>
+        <w:rPr/>
+      </w:pPr>
+      <w:r>
+        <w:rPr>
+          <w:rtl w:val="0"/>
+        </w:rPr>
+      </w:r>
+    </w:p>
+    <w:p>
+      <w:pPr>
+        <w:pStyle w:val="Heading1"/>
+        <w:spacing w:after="320" w:before="320" w:line="360" w:lineRule="auto"/>
         <w:rPr>
           <w:b w:val="1"/>
           <w:sz w:val="48"/>
           <w:szCs w:val="48"/>
         </w:rPr>
       </w:pPr>
-      <w:r>
-        <w:rPr>
-          <w:rtl w:val="0"/>
-        </w:rPr>
-      </w:r>
-    </w:p>
-    <w:p>
-      <w:pPr>
-        <w:rPr>
-          <w:b w:val="1"/>
-          <w:sz w:val="48"/>
-          <w:szCs w:val="48"/>
-        </w:rPr>
-      </w:pPr>
-      <w:r>
-        <w:rPr>
-          <w:rtl w:val="0"/>
-        </w:rPr>
-      </w:r>
-    </w:p>
-    <w:p>
-      <w:pPr>
-        <w:rPr>
-          <w:b w:val="1"/>
-          <w:sz w:val="48"/>
-          <w:szCs w:val="48"/>
-        </w:rPr>
-      </w:pPr>
-      <w:r>
-        <w:rPr>
-          <w:rtl w:val="0"/>
-        </w:rPr>
-      </w:r>
-    </w:p>
-    <w:p>
-      <w:pPr>
-        <w:rPr>
-          <w:b w:val="1"/>
-          <w:sz w:val="48"/>
-          <w:szCs w:val="48"/>
-        </w:rPr>
-      </w:pPr>
-      <w:r>
-        <w:rPr>
-          <w:rtl w:val="0"/>
-        </w:rPr>
-      </w:r>
-    </w:p>
-    <w:p>
-      <w:pPr>
-        <w:rPr>
-          <w:b w:val="1"/>
-          <w:sz w:val="48"/>
-          <w:szCs w:val="48"/>
-        </w:rPr>
-      </w:pPr>
-      <w:r>
-        <w:rPr>
-          <w:rtl w:val="0"/>
-        </w:rPr>
-      </w:r>
-    </w:p>
-    <w:p>
-      <w:pPr>
-        <w:rPr>
-          <w:b w:val="1"/>
-          <w:sz w:val="48"/>
-          <w:szCs w:val="48"/>
-        </w:rPr>
-      </w:pPr>
-      <w:r>
-        <w:rPr>
-          <w:rtl w:val="0"/>
-        </w:rPr>
-      </w:r>
-    </w:p>
-    <w:p>
-      <w:pPr>
-        <w:rPr>
-          <w:b w:val="1"/>
-          <w:sz w:val="48"/>
-          <w:szCs w:val="48"/>
-        </w:rPr>
-      </w:pPr>
-      <w:r>
-        <w:rPr>
-          <w:rtl w:val="0"/>
-        </w:rPr>
-      </w:r>
-    </w:p>
-    <w:p>
-      <w:pPr>
-        <w:rPr>
-          <w:b w:val="1"/>
-          <w:sz w:val="48"/>
-          <w:szCs w:val="48"/>
-        </w:rPr>
-      </w:pPr>
-      <w:r>
-        <w:rPr>
-          <w:rtl w:val="0"/>
-        </w:rPr>
-      </w:r>
-    </w:p>
-    <w:p>
-      <w:pPr>
-        <w:rPr>
-          <w:b w:val="1"/>
-          <w:sz w:val="48"/>
-          <w:szCs w:val="48"/>
-        </w:rPr>
-      </w:pPr>
-      <w:r>
-        <w:rPr>
-          <w:rtl w:val="0"/>
-        </w:rPr>
-      </w:r>
-    </w:p>
-    <w:p>
-      <w:pPr>
-        <w:rPr>
-          <w:b w:val="1"/>
-          <w:sz w:val="48"/>
-          <w:szCs w:val="48"/>
-        </w:rPr>
-      </w:pPr>
-      <w:r>
-        <w:rPr>
-          <w:rtl w:val="0"/>
-        </w:rPr>
-      </w:r>
-    </w:p>
-    <w:p>
-      <w:pPr>
-        <w:rPr>
-          <w:b w:val="1"/>
-          <w:sz w:val="48"/>
-          <w:szCs w:val="48"/>
-        </w:rPr>
-      </w:pPr>
-      <w:r>
-        <w:rPr>
-          <w:rtl w:val="0"/>
-        </w:rPr>
-      </w:r>
-    </w:p>
-    <w:p>
-      <w:pPr>
-        <w:rPr>
-          <w:b w:val="1"/>
-          <w:sz w:val="48"/>
-          <w:szCs w:val="48"/>
-        </w:rPr>
-      </w:pPr>
-      <w:r>
-        <w:rPr>
-          <w:rtl w:val="0"/>
-        </w:rPr>
-      </w:r>
-    </w:p>
-    <w:p>
-      <w:pPr>
-        <w:rPr>
-          <w:b w:val="1"/>
-          <w:sz w:val="48"/>
-          <w:szCs w:val="48"/>
-        </w:rPr>
-      </w:pPr>
-      <w:r>
-        <w:rPr>
-          <w:rtl w:val="0"/>
-        </w:rPr>
-      </w:r>
-    </w:p>
-    <w:p>
-      <w:pPr>
-        <w:pStyle w:val="Heading1"/>
-        <w:spacing w:after="320" w:before="320" w:line="360" w:lineRule="auto"/>
-        <w:rPr>
-          <w:b w:val="1"/>
-          <w:sz w:val="48"/>
-          <w:szCs w:val="48"/>
-        </w:rPr>
-      </w:pPr>
-      <w:bookmarkStart w:colFirst="0" w:colLast="0" w:name="_45jzfp9onkwb" w:id="12"/>
-      <w:bookmarkEnd w:id="12"/>
-      <w:r>
-        <w:rPr>
-          <w:rtl w:val="0"/>
-        </w:rPr>
-        <w:t xml:space="preserve">3. Contenido</w:t>
+      <w:bookmarkStart w:colFirst="0" w:colLast="0" w:name="_45jzfp9onkwb" w:id="5"/>
+      <w:bookmarkEnd w:id="5"/>
+      <w:r>
+        <w:rPr>
+          <w:rtl w:val="0"/>
+        </w:rPr>
+        <w:t xml:space="preserve">4</w:t>
+      </w:r>
+      <w:r>
+        <w:rPr>
+          <w:rtl w:val="0"/>
+        </w:rPr>
+        <w:t xml:space="preserve">. Contenido</w:t>
       </w:r>
       <w:r>
         <w:rPr>
@@ -2642,8 +2345,8 @@
           <w:szCs w:val="28"/>
         </w:rPr>
       </w:pPr>
-      <w:bookmarkStart w:colFirst="0" w:colLast="0" w:name="_zdg65s8t4yob" w:id="13"/>
-      <w:bookmarkEnd w:id="13"/>
+      <w:bookmarkStart w:colFirst="0" w:colLast="0" w:name="_zdg65s8t4yob" w:id="6"/>
+      <w:bookmarkEnd w:id="6"/>
       <w:r>
         <w:rPr>
           <w:b w:val="1"/>
@@ -2651,7 +2354,16 @@
           <w:szCs w:val="28"/>
           <w:rtl w:val="0"/>
         </w:rPr>
-        <w:t xml:space="preserve">3.1. Configuración del repositorio</w:t>
+        <w:t xml:space="preserve">4</w:t>
+      </w:r>
+      <w:r>
+        <w:rPr>
+          <w:b w:val="1"/>
+          <w:sz w:val="28"/>
+          <w:szCs w:val="28"/>
+          <w:rtl w:val="0"/>
+        </w:rPr>
+        <w:t xml:space="preserve">.1. Configuración del repositorio</w:t>
       </w:r>
     </w:p>
     <w:p>
@@ -2768,8 +2480,8 @@
           <w:szCs w:val="28"/>
         </w:rPr>
       </w:pPr>
-      <w:bookmarkStart w:colFirst="0" w:colLast="0" w:name="_vc02ohw2mcdt" w:id="14"/>
-      <w:bookmarkEnd w:id="14"/>
+      <w:bookmarkStart w:colFirst="0" w:colLast="0" w:name="_vc02ohw2mcdt" w:id="7"/>
+      <w:bookmarkEnd w:id="7"/>
       <w:r>
         <w:rPr>
           <w:b w:val="1"/>
@@ -2777,7 +2489,7 @@
           <w:szCs w:val="28"/>
           <w:rtl w:val="0"/>
         </w:rPr>
-        <w:t xml:space="preserve">3.2. Configuración del tablero de tareas</w:t>
+        <w:t xml:space="preserve">4.2. Configuración del tablero de tareas</w:t>
       </w:r>
     </w:p>
     <w:p>
@@ -2943,8 +2655,8 @@
           <w:szCs w:val="28"/>
         </w:rPr>
       </w:pPr>
-      <w:bookmarkStart w:colFirst="0" w:colLast="0" w:name="_8mkhc21lqc3m" w:id="15"/>
-      <w:bookmarkEnd w:id="15"/>
+      <w:bookmarkStart w:colFirst="0" w:colLast="0" w:name="_8mkhc21lqc3m" w:id="8"/>
+      <w:bookmarkEnd w:id="8"/>
       <w:r>
         <w:rPr>
           <w:b w:val="1"/>
@@ -2952,7 +2664,7 @@
           <w:szCs w:val="28"/>
           <w:rtl w:val="0"/>
         </w:rPr>
-        <w:t xml:space="preserve">3.3. Configuración del entorno de trabajo local</w:t>
+        <w:t xml:space="preserve">4.3. Configuración del entorno de trabajo local</w:t>
       </w:r>
     </w:p>
     <w:p>
@@ -3081,13 +2793,13 @@
           <w:szCs w:val="48"/>
         </w:rPr>
       </w:pPr>
-      <w:bookmarkStart w:colFirst="0" w:colLast="0" w:name="_7188hylxrer9" w:id="16"/>
-      <w:bookmarkEnd w:id="16"/>
-      <w:r>
-        <w:rPr>
-          <w:rtl w:val="0"/>
-        </w:rPr>
-        <w:t xml:space="preserve">4. Conclusiones</w:t>
+      <w:bookmarkStart w:colFirst="0" w:colLast="0" w:name="_7188hylxrer9" w:id="9"/>
+      <w:bookmarkEnd w:id="9"/>
+      <w:r>
+        <w:rPr>
+          <w:rtl w:val="0"/>
+        </w:rPr>
+        <w:t xml:space="preserve">5. Conclusiones</w:t>
       </w:r>
       <w:r>
         <w:rPr>
@@ -3098,30 +2810,6 @@
     <w:p>
       <w:pPr>
         <w:spacing w:after="240" w:lineRule="auto"/>
-        <w:rPr>
-          <w:rFonts w:ascii="Montserrat" w:cs="Montserrat" w:eastAsia="Montserrat" w:hAnsi="Montserrat"/>
-        </w:rPr>
-      </w:pPr>
-      <w:r>
-        <w:rPr>
-          <w:rFonts w:ascii="Montserrat" w:cs="Montserrat" w:eastAsia="Montserrat" w:hAnsi="Montserrat"/>
-          <w:rtl w:val="0"/>
-        </w:rPr>
-        <w:t xml:space="preserve">El entorno de trabajo debe instalarse siguiendo las guías de la asignatura para garantizar un conjunto de herramientas bien integradas y ningún tipo de error que pueda interrumpir el desarrollo del proyecto. Cualquier problema encontrado durante la instalación de las herramientas fue debido a no seguir exactamente las diapositivas y se solucionó haciendo siguiendo las mismas de forma más metódica.</w:t>
-      </w:r>
-    </w:p>
-    <w:p>
-      <w:pPr>
-        <w:rPr/>
-      </w:pPr>
-      <w:r>
-        <w:rPr>
-          <w:rtl w:val="0"/>
-        </w:rPr>
-      </w:r>
-    </w:p>
-    <w:p>
-      <w:pPr>
         <w:rPr>
           <w:b w:val="1"/>
           <w:sz w:val="48"/>
@@ -3132,184 +2820,8 @@
         <w:rPr>
           <w:rtl w:val="0"/>
         </w:rPr>
-      </w:r>
-    </w:p>
-    <w:p>
-      <w:pPr>
-        <w:rPr>
-          <w:b w:val="1"/>
-          <w:sz w:val="48"/>
-          <w:szCs w:val="48"/>
-        </w:rPr>
-      </w:pPr>
-      <w:r>
-        <w:rPr>
-          <w:rtl w:val="0"/>
-        </w:rPr>
-      </w:r>
-    </w:p>
-    <w:p>
-      <w:pPr>
-        <w:rPr>
-          <w:b w:val="1"/>
-          <w:sz w:val="48"/>
-          <w:szCs w:val="48"/>
-        </w:rPr>
-      </w:pPr>
-      <w:r>
-        <w:rPr>
-          <w:rtl w:val="0"/>
-        </w:rPr>
-      </w:r>
-    </w:p>
-    <w:p>
-      <w:pPr>
-        <w:rPr>
-          <w:b w:val="1"/>
-          <w:sz w:val="48"/>
-          <w:szCs w:val="48"/>
-        </w:rPr>
-      </w:pPr>
-      <w:r>
-        <w:rPr>
-          <w:rtl w:val="0"/>
-        </w:rPr>
-      </w:r>
-    </w:p>
-    <w:p>
-      <w:pPr>
-        <w:rPr>
-          <w:b w:val="1"/>
-          <w:sz w:val="48"/>
-          <w:szCs w:val="48"/>
-        </w:rPr>
-      </w:pPr>
-      <w:r>
-        <w:rPr>
-          <w:rtl w:val="0"/>
-        </w:rPr>
-      </w:r>
-    </w:p>
-    <w:p>
-      <w:pPr>
-        <w:rPr>
-          <w:b w:val="1"/>
-          <w:sz w:val="48"/>
-          <w:szCs w:val="48"/>
-        </w:rPr>
-      </w:pPr>
-      <w:r>
-        <w:rPr>
-          <w:rtl w:val="0"/>
-        </w:rPr>
-      </w:r>
-    </w:p>
-    <w:p>
-      <w:pPr>
-        <w:rPr>
-          <w:b w:val="1"/>
-          <w:sz w:val="48"/>
-          <w:szCs w:val="48"/>
-        </w:rPr>
-      </w:pPr>
-      <w:r>
-        <w:rPr>
-          <w:rtl w:val="0"/>
-        </w:rPr>
-      </w:r>
-    </w:p>
-    <w:p>
-      <w:pPr>
-        <w:rPr>
-          <w:b w:val="1"/>
-          <w:sz w:val="48"/>
-          <w:szCs w:val="48"/>
-        </w:rPr>
-      </w:pPr>
-      <w:r>
-        <w:rPr>
-          <w:rtl w:val="0"/>
-        </w:rPr>
-      </w:r>
-    </w:p>
-    <w:p>
-      <w:pPr>
-        <w:rPr>
-          <w:b w:val="1"/>
-          <w:sz w:val="48"/>
-          <w:szCs w:val="48"/>
-        </w:rPr>
-      </w:pPr>
-      <w:r>
-        <w:rPr>
-          <w:rtl w:val="0"/>
-        </w:rPr>
-      </w:r>
-    </w:p>
-    <w:p>
-      <w:pPr>
-        <w:rPr>
-          <w:b w:val="1"/>
-          <w:sz w:val="48"/>
-          <w:szCs w:val="48"/>
-        </w:rPr>
-      </w:pPr>
-      <w:r>
-        <w:rPr>
-          <w:rtl w:val="0"/>
-        </w:rPr>
-      </w:r>
-    </w:p>
-    <w:p>
-      <w:pPr>
-        <w:rPr>
-          <w:b w:val="1"/>
-          <w:sz w:val="48"/>
-          <w:szCs w:val="48"/>
-        </w:rPr>
-      </w:pPr>
-      <w:r>
-        <w:rPr>
-          <w:rtl w:val="0"/>
-        </w:rPr>
-      </w:r>
-    </w:p>
-    <w:p>
-      <w:pPr>
-        <w:rPr>
-          <w:b w:val="1"/>
-          <w:sz w:val="48"/>
-          <w:szCs w:val="48"/>
-        </w:rPr>
-      </w:pPr>
-      <w:r>
-        <w:rPr>
-          <w:rtl w:val="0"/>
-        </w:rPr>
-      </w:r>
-    </w:p>
-    <w:p>
-      <w:pPr>
-        <w:rPr>
-          <w:b w:val="1"/>
-          <w:sz w:val="48"/>
-          <w:szCs w:val="48"/>
-        </w:rPr>
-      </w:pPr>
-      <w:r>
-        <w:rPr>
-          <w:rtl w:val="0"/>
-        </w:rPr>
-      </w:r>
-    </w:p>
-    <w:p>
-      <w:pPr>
-        <w:rPr>
-          <w:b w:val="1"/>
-          <w:sz w:val="48"/>
-          <w:szCs w:val="48"/>
-        </w:rPr>
-      </w:pPr>
+        <w:t xml:space="preserve">El entorno de trabajo debe instalarse siguiendo las guías de la asignatura para garantizar un conjunto de herramientas bien integradas y ningún tipo de error que pueda interrumpir el desarrollo del proyecto. Cualquier problema encontrado durante la instalación de las herramientas fue debido a no seguir exactamente las diapositivas y se solucionó haciendo siguiendo las mismas de forma más metódica.</w:t>
+      </w:r>
       <w:r>
         <w:rPr>
           <w:rtl w:val="0"/>
@@ -3321,13 +2833,13 @@
         <w:pStyle w:val="Heading1"/>
         <w:rPr/>
       </w:pPr>
-      <w:bookmarkStart w:colFirst="0" w:colLast="0" w:name="_hncpcg9843iz" w:id="17"/>
-      <w:bookmarkEnd w:id="17"/>
-      <w:r>
-        <w:rPr>
-          <w:rtl w:val="0"/>
-        </w:rPr>
-        <w:t xml:space="preserve">5. </w:t>
+      <w:bookmarkStart w:colFirst="0" w:colLast="0" w:name="_hncpcg9843iz" w:id="10"/>
+      <w:bookmarkEnd w:id="10"/>
+      <w:r>
+        <w:rPr>
+          <w:rtl w:val="0"/>
+        </w:rPr>
+        <w:t xml:space="preserve">6. </w:t>
       </w:r>
       <w:r>
         <w:rPr>
@@ -3446,12 +2958,12 @@
               <wp:inline distB="0" distT="0" distL="0" distR="0">
                 <wp:extent cx="852036" cy="783873"/>
                 <wp:effectExtent b="0" l="0" r="0" t="0"/>
-                <wp:docPr descr="seville_logo.jpg" id="2" name="image2.jpg"/>
+                <wp:docPr descr="seville_logo.jpg" id="2" name="image1.jpg"/>
                 <a:graphic>
                   <a:graphicData uri="http://schemas.openxmlformats.org/drawingml/2006/picture">
                     <pic:pic>
                       <pic:nvPicPr>
-                        <pic:cNvPr descr="seville_logo.jpg" id="0" name="image2.jpg"/>
+                        <pic:cNvPr descr="seville_logo.jpg" id="0" name="image1.jpg"/>
                         <pic:cNvPicPr preferRelativeResize="0"/>
                       </pic:nvPicPr>
                       <pic:blipFill>

</xml_diff>